<commit_message>
Add documentation for Predators
</commit_message>
<xml_diff>
--- a/Life_Form_Behavior_Rules_Source_Location.docx
+++ b/Life_Form_Behavior_Rules_Source_Location.docx
@@ -241,7 +241,149 @@
         </w:numPr>
         <w:rPr/>
       </w:pPr>
+      <w:r>
+        <w:rPr>
+          <w:rFonts w:ascii="Times New Roman" w:hAnsi="Times New Roman"/>
+          <w:color w:val="6666FF"/>
+        </w:rPr>
+        <w:t>File: ActorState.Java</w:t>
+      </w:r>
+    </w:p>
+    <w:p>
+      <w:pPr>
+        <w:pStyle w:val="PlainText"/>
+        <w:numPr>
+          <w:ilvl w:val="1"/>
+          <w:numId w:val="1"/>
+        </w:numPr>
+        <w:rPr/>
+      </w:pPr>
+      <w:r>
+        <w:rPr>
+          <w:rFonts w:ascii="Times New Roman" w:hAnsi="Times New Roman"/>
+          <w:color w:val="6666FF"/>
+        </w:rPr>
+        <w:t xml:space="preserve">Functions/Lines: </w:t>
+      </w:r>
+    </w:p>
+    <w:p>
+      <w:pPr>
+        <w:pStyle w:val="PlainText"/>
+        <w:numPr>
+          <w:ilvl w:val="2"/>
+          <w:numId w:val="1"/>
+        </w:numPr>
+        <w:rPr/>
+      </w:pPr>
       <w:bookmarkStart w:id="0" w:name="__DdeLink__277_1985178796"/>
+      <w:bookmarkEnd w:id="0"/>
+      <w:r>
+        <w:rPr>
+          <w:rFonts w:ascii="Times New Roman" w:hAnsi="Times New Roman"/>
+          <w:color w:val="6666FF"/>
+        </w:rPr>
+        <w:t>evolve_a_plant() - 532</w:t>
+      </w:r>
+    </w:p>
+    <w:p>
+      <w:pPr>
+        <w:pStyle w:val="PlainText"/>
+        <w:ind w:left="720" w:hanging="360"/>
+        <w:rPr/>
+      </w:pPr>
+      <w:r>
+        <w:rPr>
+          <w:rFonts w:ascii="Times New Roman" w:hAnsi="Times New Roman"/>
+        </w:rPr>
+        <w:t>A plant seed will begin growing 10 seconds of simulation time after it is ejected from its’ parent. In this first growth it will start with a radius of 1/100 of a DU.</w:t>
+      </w:r>
+    </w:p>
+    <w:p>
+      <w:pPr>
+        <w:pStyle w:val="PlainText"/>
+        <w:numPr>
+          <w:ilvl w:val="0"/>
+          <w:numId w:val="1"/>
+        </w:numPr>
+        <w:rPr/>
+      </w:pPr>
+      <w:r>
+        <w:rPr>
+          <w:rFonts w:ascii="Times New Roman" w:hAnsi="Times New Roman"/>
+          <w:color w:val="6666FF"/>
+        </w:rPr>
+        <w:t xml:space="preserve">File: </w:t>
+      </w:r>
+      <w:bookmarkStart w:id="1" w:name="__DdeLink__280_1985178796"/>
+      <w:bookmarkEnd w:id="1"/>
+      <w:r>
+        <w:rPr>
+          <w:rFonts w:ascii="Times New Roman" w:hAnsi="Times New Roman"/>
+          <w:color w:val="6666FF"/>
+        </w:rPr>
+        <w:t>PlantLife.Java</w:t>
+      </w:r>
+    </w:p>
+    <w:p>
+      <w:pPr>
+        <w:pStyle w:val="PlainText"/>
+        <w:numPr>
+          <w:ilvl w:val="1"/>
+          <w:numId w:val="1"/>
+        </w:numPr>
+        <w:rPr/>
+      </w:pPr>
+      <w:r>
+        <w:rPr>
+          <w:rFonts w:ascii="Times New Roman" w:hAnsi="Times New Roman"/>
+          <w:color w:val="6666FF"/>
+        </w:rPr>
+        <w:t xml:space="preserve">Functions/Lines: </w:t>
+      </w:r>
+    </w:p>
+    <w:p>
+      <w:pPr>
+        <w:pStyle w:val="PlainText"/>
+        <w:numPr>
+          <w:ilvl w:val="2"/>
+          <w:numId w:val="1"/>
+        </w:numPr>
+        <w:rPr/>
+      </w:pPr>
+      <w:r>
+        <w:rPr>
+          <w:rFonts w:ascii="Times New Roman" w:hAnsi="Times New Roman"/>
+          <w:color w:val="6666FF"/>
+        </w:rPr>
+        <w:t>PlantLife() - 51</w:t>
+      </w:r>
+    </w:p>
+    <w:p>
+      <w:pPr>
+        <w:pStyle w:val="PlainText"/>
+        <w:numPr>
+          <w:ilvl w:val="2"/>
+          <w:numId w:val="1"/>
+        </w:numPr>
+        <w:rPr/>
+      </w:pPr>
+      <w:r>
+        <w:rPr>
+          <w:rFonts w:ascii="Times New Roman" w:hAnsi="Times New Roman"/>
+          <w:color w:val="6666FF"/>
+        </w:rPr>
+        <w:t>increment_germination_timer() - (purpose of function)</w:t>
+      </w:r>
+    </w:p>
+    <w:p>
+      <w:pPr>
+        <w:pStyle w:val="PlainText"/>
+        <w:numPr>
+          <w:ilvl w:val="0"/>
+          <w:numId w:val="1"/>
+        </w:numPr>
+        <w:rPr/>
+      </w:pPr>
       <w:r>
         <w:rPr>
           <w:rFonts w:ascii="Times New Roman" w:hAnsi="Times New Roman"/>
@@ -276,14 +418,14 @@
         </w:numPr>
         <w:rPr/>
       </w:pPr>
-      <w:bookmarkStart w:id="1" w:name="__DdeLink__277_1985178796"/>
-      <w:bookmarkEnd w:id="1"/>
-      <w:r>
-        <w:rPr>
-          <w:rFonts w:ascii="Times New Roman" w:hAnsi="Times New Roman"/>
-          <w:color w:val="6666FF"/>
-        </w:rPr>
-        <w:t>evolve_a_plant() - 532</w:t>
+      <w:bookmarkStart w:id="2" w:name="__DdeLink__282_1985178796"/>
+      <w:bookmarkEnd w:id="2"/>
+      <w:r>
+        <w:rPr>
+          <w:rFonts w:ascii="Times New Roman" w:hAnsi="Times New Roman"/>
+          <w:color w:val="6666FF"/>
+        </w:rPr>
+        <w:t>evolve_a_plant() - 501-506</w:t>
       </w:r>
     </w:p>
     <w:p>
@@ -296,7 +438,7 @@
         <w:rPr>
           <w:rFonts w:ascii="Times New Roman" w:hAnsi="Times New Roman"/>
         </w:rPr>
-        <w:t>A plant seed will begin growing 10 seconds of simulation time after it is ejected from its’ parent. In this first growth it will start with a radius of 1/100 of a DU.</w:t>
+        <w:t>A plant grows at a rate defined in a simulation data file (&lt;GROWTH_RATE&gt;) as a fraction of its’ maximum size.</w:t>
       </w:r>
     </w:p>
     <w:p>
@@ -313,16 +455,7 @@
           <w:rFonts w:ascii="Times New Roman" w:hAnsi="Times New Roman"/>
           <w:color w:val="6666FF"/>
         </w:rPr>
-        <w:t xml:space="preserve">File: </w:t>
-      </w:r>
-      <w:bookmarkStart w:id="2" w:name="__DdeLink__280_1985178796"/>
-      <w:bookmarkEnd w:id="2"/>
-      <w:r>
-        <w:rPr>
-          <w:rFonts w:ascii="Times New Roman" w:hAnsi="Times New Roman"/>
-          <w:color w:val="6666FF"/>
-        </w:rPr>
-        <w:t>PlantLife.Java</w:t>
+        <w:t>File: ActorState.Java</w:t>
       </w:r>
     </w:p>
     <w:p>
@@ -356,7 +489,126 @@
           <w:rFonts w:ascii="Times New Roman" w:hAnsi="Times New Roman"/>
           <w:color w:val="6666FF"/>
         </w:rPr>
-        <w:t>PlantLife() - 51</w:t>
+        <w:t>evolve_a</w:t>
+      </w:r>
+      <w:bookmarkStart w:id="3" w:name="__DdeLink__293_1985178796"/>
+      <w:r>
+        <w:rPr>
+          <w:rFonts w:ascii="Times New Roman" w:hAnsi="Times New Roman"/>
+          <w:color w:val="6666FF"/>
+        </w:rPr>
+        <w:t>_</w:t>
+      </w:r>
+      <w:bookmarkEnd w:id="3"/>
+      <w:r>
+        <w:rPr>
+          <w:rFonts w:ascii="Times New Roman" w:hAnsi="Times New Roman"/>
+          <w:color w:val="6666FF"/>
+        </w:rPr>
+        <w:t>plant() - 508-533</w:t>
+      </w:r>
+    </w:p>
+    <w:p>
+      <w:pPr>
+        <w:pStyle w:val="PlainText"/>
+        <w:ind w:left="720" w:hanging="360"/>
+        <w:rPr/>
+      </w:pPr>
+      <w:r>
+        <w:rPr>
+          <w:rFonts w:ascii="Times New Roman" w:hAnsi="Times New Roman"/>
+        </w:rPr>
+        <w:t>The maximum size of a plant is defined in a simulation data file (&lt;MAX_SIZE&gt;).</w:t>
+      </w:r>
+    </w:p>
+    <w:p>
+      <w:pPr>
+        <w:pStyle w:val="PlainText"/>
+        <w:ind w:left="720" w:hanging="360"/>
+        <w:rPr/>
+      </w:pPr>
+      <w:r>
+        <w:rPr>
+          <w:rFonts w:ascii="Times New Roman" w:hAnsi="Times New Roman"/>
+        </w:rPr>
+        <w:t>The plant continues to grow until it reaches its maximum size after which every hour of simulation time it will produce a seedpod which will pop spreading a random number of seeds. The maximum number of seeds that can be produced is defined in a simulation data file (&lt;MAX_SEED_NUMBER&gt;).  The seeds will be distributed in a circular region around the plant.  The maximum distance a seed can be thrown is defined in a simulation data file (&lt;MAX_SEED_CAST_DISTANCE&gt;).</w:t>
+      </w:r>
+    </w:p>
+    <w:p>
+      <w:pPr>
+        <w:pStyle w:val="PlainText"/>
+        <w:numPr>
+          <w:ilvl w:val="0"/>
+          <w:numId w:val="1"/>
+        </w:numPr>
+        <w:rPr/>
+      </w:pPr>
+      <w:r>
+        <w:rPr>
+          <w:rFonts w:ascii="Times New Roman" w:hAnsi="Times New Roman"/>
+          <w:color w:val="6666FF"/>
+        </w:rPr>
+        <w:t>File: PlantLife.Java</w:t>
+      </w:r>
+    </w:p>
+    <w:p>
+      <w:pPr>
+        <w:pStyle w:val="PlainText"/>
+        <w:numPr>
+          <w:ilvl w:val="1"/>
+          <w:numId w:val="1"/>
+        </w:numPr>
+        <w:rPr/>
+      </w:pPr>
+      <w:r>
+        <w:rPr>
+          <w:rFonts w:ascii="Times New Roman" w:hAnsi="Times New Roman"/>
+          <w:color w:val="6666FF"/>
+        </w:rPr>
+        <w:t xml:space="preserve">Functions/Lines: isGrowing() </w:t>
+      </w:r>
+      <w:bookmarkStart w:id="4" w:name="__DdeLink__298_1985178796"/>
+      <w:bookmarkEnd w:id="4"/>
+      <w:r>
+        <w:rPr>
+          <w:rFonts w:ascii="Times New Roman" w:hAnsi="Times New Roman"/>
+          <w:color w:val="6666FF"/>
+        </w:rPr>
+        <w:t>- (purpose of function)</w:t>
+      </w:r>
+    </w:p>
+    <w:p>
+      <w:pPr>
+        <w:pStyle w:val="PlainText"/>
+        <w:numPr>
+          <w:ilvl w:val="0"/>
+          <w:numId w:val="1"/>
+        </w:numPr>
+        <w:rPr/>
+      </w:pPr>
+      <w:r>
+        <w:rPr>
+          <w:rFonts w:ascii="Times New Roman" w:hAnsi="Times New Roman"/>
+          <w:color w:val="6666FF"/>
+        </w:rPr>
+        <w:t>File: ActorState.java</w:t>
+      </w:r>
+    </w:p>
+    <w:p>
+      <w:pPr>
+        <w:pStyle w:val="PlainText"/>
+        <w:numPr>
+          <w:ilvl w:val="1"/>
+          <w:numId w:val="1"/>
+        </w:numPr>
+        <w:rPr/>
+      </w:pPr>
+      <w:r>
+        <w:rPr>
+          <w:rFonts w:ascii="Times New Roman" w:hAnsi="Times New Roman"/>
+          <w:color w:val="6666FF"/>
+        </w:rPr>
+        <w:t>Functions/Lines:</w:t>
       </w:r>
     </w:p>
     <w:p>
@@ -373,7 +625,54 @@
           <w:rFonts w:ascii="Times New Roman" w:hAnsi="Times New Roman"/>
           <w:color w:val="6666FF"/>
         </w:rPr>
-        <w:t>increment_germination_timer() - (purpose of function)</w:t>
+        <w:t>ActorState_create() - 165-167</w:t>
+      </w:r>
+    </w:p>
+    <w:p>
+      <w:pPr>
+        <w:pStyle w:val="PlainText"/>
+        <w:numPr>
+          <w:ilvl w:val="2"/>
+          <w:numId w:val="1"/>
+        </w:numPr>
+        <w:rPr/>
+      </w:pPr>
+      <w:r>
+        <w:rPr>
+          <w:rFonts w:ascii="Times New Roman" w:hAnsi="Times New Roman"/>
+          <w:color w:val="6666FF"/>
+        </w:rPr>
+        <w:t>evolve_a_plant() - 508, 534-571</w:t>
+      </w:r>
+    </w:p>
+    <w:p>
+      <w:pPr>
+        <w:pStyle w:val="PlainText"/>
+        <w:numPr>
+          <w:ilvl w:val="2"/>
+          <w:numId w:val="1"/>
+        </w:numPr>
+        <w:rPr/>
+      </w:pPr>
+      <w:r>
+        <w:rPr>
+          <w:rFonts w:ascii="Times New Roman" w:hAnsi="Times New Roman"/>
+          <w:color w:val="6666FF"/>
+        </w:rPr>
+        <w:t>find_seed_coords() - 673-697</w:t>
+      </w:r>
+    </w:p>
+    <w:p>
+      <w:pPr>
+        <w:pStyle w:val="PlainText"/>
+        <w:ind w:left="720" w:hanging="360"/>
+        <w:rPr/>
+      </w:pPr>
+      <w:r>
+        <w:rPr>
+          <w:rFonts w:ascii="Times New Roman" w:hAnsi="Times New Roman"/>
+        </w:rPr>
+        <w:t>A percentage of the seeds distributed will germinate and grow.  The percentage of viable seeds is defined in a simulation data file (&lt;SEED_VIABILITY&gt;).</w:t>
       </w:r>
     </w:p>
     <w:p>
@@ -385,13 +684,28 @@
         </w:numPr>
         <w:rPr/>
       </w:pPr>
-      <w:bookmarkStart w:id="3" w:name="__DdeLink__282_1985178796"/>
-      <w:r>
-        <w:rPr>
-          <w:rFonts w:ascii="Times New Roman" w:hAnsi="Times New Roman"/>
-          <w:color w:val="6666FF"/>
-        </w:rPr>
-        <w:t>File: ActorState.Java</w:t>
+      <w:r>
+        <w:rPr>
+          <w:rFonts w:ascii="Times New Roman" w:hAnsi="Times New Roman"/>
+          <w:color w:val="6666FF"/>
+        </w:rPr>
+        <w:t>File:</w:t>
+      </w:r>
+      <w:bookmarkStart w:id="5" w:name="__DdeLink__295_1985178796"/>
+      <w:r>
+        <w:rPr>
+          <w:rFonts w:ascii="Times New Roman" w:hAnsi="Times New Roman"/>
+          <w:color w:val="6666FF"/>
+        </w:rPr>
+        <w:t xml:space="preserve"> </w:t>
+      </w:r>
+      <w:bookmarkEnd w:id="5"/>
+      <w:r>
+        <w:rPr>
+          <w:rFonts w:ascii="Times New Roman" w:hAnsi="Times New Roman"/>
+          <w:color w:val="6666FF"/>
+        </w:rPr>
+        <w:t>ActorState.java</w:t>
       </w:r>
     </w:p>
     <w:p>
@@ -408,7 +722,7 @@
           <w:rFonts w:ascii="Times New Roman" w:hAnsi="Times New Roman"/>
           <w:color w:val="6666FF"/>
         </w:rPr>
-        <w:t xml:space="preserve">Functions/Lines: </w:t>
+        <w:t>Functions/Lines:</w:t>
       </w:r>
     </w:p>
     <w:p>
@@ -420,14 +734,38 @@
         </w:numPr>
         <w:rPr/>
       </w:pPr>
-      <w:bookmarkStart w:id="4" w:name="__DdeLink__282_1985178796"/>
-      <w:bookmarkEnd w:id="4"/>
-      <w:r>
-        <w:rPr>
-          <w:rFonts w:ascii="Times New Roman" w:hAnsi="Times New Roman"/>
-          <w:color w:val="6666FF"/>
-        </w:rPr>
-        <w:t>evolve_a_plant() - 501-506</w:t>
+      <w:r>
+        <w:rPr>
+          <w:rFonts w:ascii="Times New Roman" w:hAnsi="Times New Roman"/>
+          <w:color w:val="6666FF"/>
+        </w:rPr>
+        <w:t xml:space="preserve">ActorState_create() - 168, 551 </w:t>
+      </w:r>
+    </w:p>
+    <w:p>
+      <w:pPr>
+        <w:pStyle w:val="PlainText"/>
+        <w:numPr>
+          <w:ilvl w:val="2"/>
+          <w:numId w:val="1"/>
+        </w:numPr>
+        <w:rPr/>
+      </w:pPr>
+      <w:bookmarkStart w:id="6" w:name="__DdeLink__291_1985178796"/>
+      <w:r>
+        <w:rPr>
+          <w:rFonts w:ascii="Times New Roman" w:hAnsi="Times New Roman"/>
+          <w:color w:val="6666FF"/>
+        </w:rPr>
+        <w:t>find_seed_coords()</w:t>
+      </w:r>
+      <w:bookmarkEnd w:id="6"/>
+      <w:r>
+        <w:rPr>
+          <w:rFonts w:ascii="Times New Roman" w:hAnsi="Times New Roman"/>
+          <w:color w:val="6666FF"/>
+        </w:rPr>
+        <w:t xml:space="preserve"> - 699-727</w:t>
       </w:r>
     </w:p>
     <w:p>
@@ -440,7 +778,7 @@
         <w:rPr>
           <w:rFonts w:ascii="Times New Roman" w:hAnsi="Times New Roman"/>
         </w:rPr>
-        <w:t>A plant grows at a rate defined in a simulation data file (&lt;GROWTH_RATE&gt;) as a fraction of its’ maximum size.</w:t>
+        <w:t>The number of plants present when the simulation starts is defined in a simulation data file (&lt;INITIAL_PLANT_COUNT&gt;).</w:t>
       </w:r>
     </w:p>
     <w:p>
@@ -457,7 +795,7 @@
           <w:rFonts w:ascii="Times New Roman" w:hAnsi="Times New Roman"/>
           <w:color w:val="6666FF"/>
         </w:rPr>
-        <w:t>File: ActorState.Java</w:t>
+        <w:t>File: ActorState.java</w:t>
       </w:r>
     </w:p>
     <w:p>
@@ -474,7 +812,7 @@
           <w:rFonts w:ascii="Times New Roman" w:hAnsi="Times New Roman"/>
           <w:color w:val="6666FF"/>
         </w:rPr>
-        <w:t xml:space="preserve">Functions/Lines: </w:t>
+        <w:t>Functions/Lines:</w:t>
       </w:r>
     </w:p>
     <w:p>
@@ -491,23 +829,7 @@
           <w:rFonts w:ascii="Times New Roman" w:hAnsi="Times New Roman"/>
           <w:color w:val="6666FF"/>
         </w:rPr>
-        <w:t>evolve_a</w:t>
-      </w:r>
-      <w:bookmarkStart w:id="5" w:name="__DdeLink__293_1985178796"/>
-      <w:r>
-        <w:rPr>
-          <w:rFonts w:ascii="Times New Roman" w:hAnsi="Times New Roman"/>
-          <w:color w:val="6666FF"/>
-        </w:rPr>
-        <w:t>_</w:t>
-      </w:r>
-      <w:bookmarkEnd w:id="5"/>
-      <w:r>
-        <w:rPr>
-          <w:rFonts w:ascii="Times New Roman" w:hAnsi="Times New Roman"/>
-          <w:color w:val="6666FF"/>
-        </w:rPr>
-        <w:t>plant() - 508-533</w:t>
+        <w:t>ActorState_create() - 163</w:t>
       </w:r>
     </w:p>
     <w:p>
@@ -520,20 +842,7 @@
         <w:rPr>
           <w:rFonts w:ascii="Times New Roman" w:hAnsi="Times New Roman"/>
         </w:rPr>
-        <w:t>The maximum size of a plant is defined in a simulation data file (&lt;MAX_SIZE&gt;).</w:t>
-      </w:r>
-    </w:p>
-    <w:p>
-      <w:pPr>
-        <w:pStyle w:val="PlainText"/>
-        <w:ind w:left="720" w:hanging="360"/>
-        <w:rPr/>
-      </w:pPr>
-      <w:r>
-        <w:rPr>
-          <w:rFonts w:ascii="Times New Roman" w:hAnsi="Times New Roman"/>
-        </w:rPr>
-        <w:t>The plant continues to grow until it reaches its maximum size after which every hour of simulation time it will produce a seedpod which will pop spreading a random number of seeds. The maximum number of seeds that can be produced is defined in a simulation data file (&lt;MAX_SEED_NUMBER&gt;).  The seeds will be distributed in a circular region around the plant.  The maximum distance a seed can be thrown is defined in a simulation data file (&lt;MAX_SEED_CAST_DISTANCE&gt;).</w:t>
+        <w:t>A plant will be defined in the data file with an X and Y coordinate (&lt;X_POS&gt; and &lt;Y_POS&gt;) and a diameter &lt;P_DIAMETER&gt;.</w:t>
       </w:r>
     </w:p>
     <w:p>
@@ -550,7 +859,7 @@
           <w:rFonts w:ascii="Times New Roman" w:hAnsi="Times New Roman"/>
           <w:color w:val="6666FF"/>
         </w:rPr>
-        <w:t>File: PlantLife.Java</w:t>
+        <w:t>File:  ActorState.java</w:t>
       </w:r>
     </w:p>
     <w:p>
@@ -567,56 +876,6 @@
           <w:rFonts w:ascii="Times New Roman" w:hAnsi="Times New Roman"/>
           <w:color w:val="6666FF"/>
         </w:rPr>
-        <w:t xml:space="preserve">Functions/Lines: isGrowing() </w:t>
-      </w:r>
-      <w:bookmarkStart w:id="6" w:name="__DdeLink__298_1985178796"/>
-      <w:bookmarkEnd w:id="6"/>
-      <w:r>
-        <w:rPr>
-          <w:rFonts w:ascii="Times New Roman" w:hAnsi="Times New Roman"/>
-          <w:color w:val="6666FF"/>
-        </w:rPr>
-        <w:t>- (purpose of function)</w:t>
-      </w:r>
-    </w:p>
-    <w:p>
-      <w:pPr>
-        <w:pStyle w:val="PlainText"/>
-        <w:numPr>
-          <w:ilvl w:val="0"/>
-          <w:numId w:val="1"/>
-        </w:numPr>
-        <w:rPr/>
-      </w:pPr>
-      <w:r>
-        <w:rPr>
-          <w:rFonts w:ascii="Times New Roman" w:hAnsi="Times New Roman"/>
-          <w:color w:val="6666FF"/>
-        </w:rPr>
-        <w:t xml:space="preserve">File: </w:t>
-      </w:r>
-      <w:r>
-        <w:rPr>
-          <w:rFonts w:ascii="Times New Roman" w:hAnsi="Times New Roman"/>
-          <w:color w:val="6666FF"/>
-        </w:rPr>
-        <w:t>ActorState.java</w:t>
-      </w:r>
-    </w:p>
-    <w:p>
-      <w:pPr>
-        <w:pStyle w:val="PlainText"/>
-        <w:numPr>
-          <w:ilvl w:val="1"/>
-          <w:numId w:val="1"/>
-        </w:numPr>
-        <w:rPr/>
-      </w:pPr>
-      <w:r>
-        <w:rPr>
-          <w:rFonts w:ascii="Times New Roman" w:hAnsi="Times New Roman"/>
-          <w:color w:val="6666FF"/>
-        </w:rPr>
         <w:t>Functions/Lines:</w:t>
       </w:r>
     </w:p>
@@ -629,320 +888,8 @@
         </w:numPr>
         <w:rPr/>
       </w:pPr>
-      <w:r>
-        <w:rPr>
-          <w:rFonts w:ascii="Times New Roman" w:hAnsi="Times New Roman"/>
-          <w:color w:val="6666FF"/>
-        </w:rPr>
-        <w:t>ActorState_create() - 165-167</w:t>
-      </w:r>
-    </w:p>
-    <w:p>
-      <w:pPr>
-        <w:pStyle w:val="PlainText"/>
-        <w:numPr>
-          <w:ilvl w:val="2"/>
-          <w:numId w:val="1"/>
-        </w:numPr>
-        <w:rPr/>
-      </w:pPr>
-      <w:r>
-        <w:rPr>
-          <w:rFonts w:ascii="Times New Roman" w:hAnsi="Times New Roman"/>
-          <w:color w:val="6666FF"/>
-        </w:rPr>
-        <w:t>evolve_a_plant() - 508, 534-571</w:t>
-      </w:r>
-    </w:p>
-    <w:p>
-      <w:pPr>
-        <w:pStyle w:val="PlainText"/>
-        <w:numPr>
-          <w:ilvl w:val="2"/>
-          <w:numId w:val="1"/>
-        </w:numPr>
-        <w:rPr/>
-      </w:pPr>
-      <w:r>
-        <w:rPr>
-          <w:rFonts w:ascii="Times New Roman" w:hAnsi="Times New Roman"/>
-          <w:color w:val="6666FF"/>
-        </w:rPr>
-        <w:t>find_seed_coords() -</w:t>
-      </w:r>
-      <w:r>
-        <w:rPr>
-          <w:rFonts w:ascii="Times New Roman" w:hAnsi="Times New Roman"/>
-          <w:color w:val="6666FF"/>
-        </w:rPr>
-        <w:t xml:space="preserve"> </w:t>
-      </w:r>
-      <w:r>
-        <w:rPr>
-          <w:rFonts w:ascii="Times New Roman" w:hAnsi="Times New Roman"/>
-          <w:color w:val="6666FF"/>
-        </w:rPr>
-        <w:t>673-697</w:t>
-      </w:r>
-    </w:p>
-    <w:p>
-      <w:pPr>
-        <w:pStyle w:val="PlainText"/>
-        <w:ind w:left="720" w:hanging="360"/>
-        <w:rPr/>
-      </w:pPr>
-      <w:r>
-        <w:rPr>
-          <w:rFonts w:ascii="Times New Roman" w:hAnsi="Times New Roman"/>
-        </w:rPr>
-        <w:t>A percentage of the seeds distributed will germinate and grow.  The percentage of viable seeds is defined in a simulation data file (&lt;SEED_VIABILITY&gt;).</w:t>
-      </w:r>
-    </w:p>
-    <w:p>
-      <w:pPr>
-        <w:pStyle w:val="PlainText"/>
-        <w:numPr>
-          <w:ilvl w:val="0"/>
-          <w:numId w:val="1"/>
-        </w:numPr>
-        <w:rPr/>
-      </w:pPr>
-      <w:bookmarkStart w:id="7" w:name="__DdeLink__291_1985178796"/>
-      <w:r>
-        <w:rPr>
-          <w:rFonts w:ascii="Times New Roman" w:hAnsi="Times New Roman"/>
-          <w:color w:val="6666FF"/>
-        </w:rPr>
-        <w:t>File:</w:t>
-      </w:r>
-      <w:bookmarkStart w:id="8" w:name="__DdeLink__295_1985178796"/>
-      <w:r>
-        <w:rPr>
-          <w:rFonts w:ascii="Times New Roman" w:hAnsi="Times New Roman"/>
-          <w:color w:val="6666FF"/>
-        </w:rPr>
-        <w:t xml:space="preserve"> </w:t>
-      </w:r>
-      <w:bookmarkEnd w:id="8"/>
-      <w:r>
-        <w:rPr>
-          <w:rFonts w:ascii="Times New Roman" w:hAnsi="Times New Roman"/>
-          <w:color w:val="6666FF"/>
-        </w:rPr>
-        <w:t>ActorState.java</w:t>
-      </w:r>
-    </w:p>
-    <w:p>
-      <w:pPr>
-        <w:pStyle w:val="PlainText"/>
-        <w:numPr>
-          <w:ilvl w:val="1"/>
-          <w:numId w:val="1"/>
-        </w:numPr>
-        <w:rPr/>
-      </w:pPr>
-      <w:r>
-        <w:rPr>
-          <w:rFonts w:ascii="Times New Roman" w:hAnsi="Times New Roman"/>
-          <w:color w:val="6666FF"/>
-        </w:rPr>
-        <w:t>Functions/Lines:</w:t>
-      </w:r>
-    </w:p>
-    <w:p>
-      <w:pPr>
-        <w:pStyle w:val="PlainText"/>
-        <w:numPr>
-          <w:ilvl w:val="2"/>
-          <w:numId w:val="1"/>
-        </w:numPr>
-        <w:rPr/>
-      </w:pPr>
-      <w:r>
-        <w:rPr>
-          <w:rFonts w:ascii="Times New Roman" w:hAnsi="Times New Roman"/>
-          <w:color w:val="6666FF"/>
-        </w:rPr>
-        <w:t xml:space="preserve">ActorState_create() - 168, 551 </w:t>
-      </w:r>
-    </w:p>
-    <w:p>
-      <w:pPr>
-        <w:pStyle w:val="PlainText"/>
-        <w:numPr>
-          <w:ilvl w:val="2"/>
-          <w:numId w:val="1"/>
-        </w:numPr>
-        <w:rPr/>
-      </w:pPr>
-      <w:bookmarkStart w:id="9" w:name="__DdeLink__291_1985178796"/>
-      <w:r>
-        <w:rPr>
-          <w:rFonts w:ascii="Times New Roman" w:hAnsi="Times New Roman"/>
-          <w:color w:val="6666FF"/>
-        </w:rPr>
-        <w:t>find_seed_coords()</w:t>
-      </w:r>
-      <w:bookmarkEnd w:id="9"/>
-      <w:r>
-        <w:rPr>
-          <w:rFonts w:ascii="Times New Roman" w:hAnsi="Times New Roman"/>
-          <w:color w:val="6666FF"/>
-        </w:rPr>
-        <w:t xml:space="preserve"> - 699-727</w:t>
-      </w:r>
-    </w:p>
-    <w:p>
-      <w:pPr>
-        <w:pStyle w:val="PlainText"/>
-        <w:ind w:left="720" w:hanging="360"/>
-        <w:rPr/>
-      </w:pPr>
-      <w:r>
-        <w:rPr>
-          <w:rFonts w:ascii="Times New Roman" w:hAnsi="Times New Roman"/>
-        </w:rPr>
-        <w:t>The number of plants present when the simulation starts is defined in a simulation data file (&lt;INITIAL_PLANT_COUNT&gt;).</w:t>
-      </w:r>
-    </w:p>
-    <w:p>
-      <w:pPr>
-        <w:pStyle w:val="PlainText"/>
-        <w:numPr>
-          <w:ilvl w:val="0"/>
-          <w:numId w:val="1"/>
-        </w:numPr>
-        <w:rPr/>
-      </w:pPr>
-      <w:r>
-        <w:rPr>
-          <w:rFonts w:ascii="Times New Roman" w:hAnsi="Times New Roman"/>
-          <w:color w:val="6666FF"/>
-        </w:rPr>
-        <w:t>File</w:t>
-      </w:r>
-      <w:r>
-        <w:rPr>
-          <w:rFonts w:ascii="Times New Roman" w:hAnsi="Times New Roman"/>
-          <w:color w:val="6666FF"/>
-        </w:rPr>
-        <w:t>:</w:t>
-      </w:r>
-      <w:r>
-        <w:rPr>
-          <w:rFonts w:ascii="Times New Roman" w:hAnsi="Times New Roman"/>
-          <w:color w:val="6666FF"/>
-        </w:rPr>
-        <w:t xml:space="preserve"> </w:t>
-      </w:r>
-      <w:r>
-        <w:rPr>
-          <w:rFonts w:ascii="Times New Roman" w:hAnsi="Times New Roman"/>
-          <w:color w:val="6666FF"/>
-        </w:rPr>
-        <w:t>ActorState.java</w:t>
-      </w:r>
-    </w:p>
-    <w:p>
-      <w:pPr>
-        <w:pStyle w:val="PlainText"/>
-        <w:numPr>
-          <w:ilvl w:val="1"/>
-          <w:numId w:val="1"/>
-        </w:numPr>
-        <w:rPr/>
-      </w:pPr>
-      <w:r>
-        <w:rPr>
-          <w:rFonts w:ascii="Times New Roman" w:hAnsi="Times New Roman"/>
-          <w:color w:val="6666FF"/>
-        </w:rPr>
-        <w:t>Functions/Lines:</w:t>
-      </w:r>
-    </w:p>
-    <w:p>
-      <w:pPr>
-        <w:pStyle w:val="PlainText"/>
-        <w:numPr>
-          <w:ilvl w:val="2"/>
-          <w:numId w:val="1"/>
-        </w:numPr>
-        <w:rPr/>
-      </w:pPr>
-      <w:r>
-        <w:rPr>
-          <w:rFonts w:ascii="Times New Roman" w:hAnsi="Times New Roman"/>
-          <w:color w:val="6666FF"/>
-        </w:rPr>
-        <w:t>ActorState_create() - 163</w:t>
-      </w:r>
-    </w:p>
-    <w:p>
-      <w:pPr>
-        <w:pStyle w:val="PlainText"/>
-        <w:ind w:left="720" w:hanging="360"/>
-        <w:rPr/>
-      </w:pPr>
-      <w:r>
-        <w:rPr>
-          <w:rFonts w:ascii="Times New Roman" w:hAnsi="Times New Roman"/>
-        </w:rPr>
-        <w:t>A plant will be defined in the data file with an X and Y coordinate (&lt;X_POS&gt; and &lt;Y_POS&gt;) and a diameter &lt;P_DIAMETER&gt;.</w:t>
-      </w:r>
-    </w:p>
-    <w:p>
-      <w:pPr>
-        <w:pStyle w:val="PlainText"/>
-        <w:numPr>
-          <w:ilvl w:val="0"/>
-          <w:numId w:val="1"/>
-        </w:numPr>
-        <w:rPr/>
-      </w:pPr>
-      <w:bookmarkStart w:id="10" w:name="__DdeLink__288_1985178796"/>
-      <w:r>
-        <w:rPr>
-          <w:rFonts w:ascii="Times New Roman" w:hAnsi="Times New Roman"/>
-          <w:color w:val="6666FF"/>
-        </w:rPr>
-        <w:t xml:space="preserve">File:  </w:t>
-      </w:r>
-      <w:r>
-        <w:rPr>
-          <w:rFonts w:ascii="Times New Roman" w:hAnsi="Times New Roman"/>
-          <w:color w:val="6666FF"/>
-        </w:rPr>
-        <w:t>ActorState.java</w:t>
-      </w:r>
-    </w:p>
-    <w:p>
-      <w:pPr>
-        <w:pStyle w:val="PlainText"/>
-        <w:numPr>
-          <w:ilvl w:val="1"/>
-          <w:numId w:val="1"/>
-        </w:numPr>
-        <w:rPr/>
-      </w:pPr>
-      <w:r>
-        <w:rPr>
-          <w:rFonts w:ascii="Times New Roman" w:hAnsi="Times New Roman"/>
-          <w:color w:val="6666FF"/>
-        </w:rPr>
-        <w:t>Functions/Lines:</w:t>
-      </w:r>
-    </w:p>
-    <w:p>
-      <w:pPr>
-        <w:pStyle w:val="PlainText"/>
-        <w:numPr>
-          <w:ilvl w:val="2"/>
-          <w:numId w:val="1"/>
-        </w:numPr>
-        <w:rPr/>
-      </w:pPr>
-      <w:bookmarkStart w:id="11" w:name="__DdeLink__288_1985178796"/>
-      <w:bookmarkEnd w:id="11"/>
+      <w:bookmarkStart w:id="7" w:name="__DdeLink__288_1985178796"/>
+      <w:bookmarkEnd w:id="7"/>
       <w:r>
         <w:rPr>
           <w:rFonts w:ascii="Times New Roman" w:hAnsi="Times New Roman"/>
@@ -1166,6 +1113,96 @@
     </w:p>
     <w:p>
       <w:pPr>
+        <w:pStyle w:val="PlainText"/>
+        <w:numPr>
+          <w:ilvl w:val="0"/>
+          <w:numId w:val="1"/>
+        </w:numPr>
+        <w:rPr/>
+      </w:pPr>
+      <w:r>
+        <w:rPr>
+          <w:rFonts w:ascii="Times New Roman" w:hAnsi="Times New Roman"/>
+          <w:color w:val="6666FF"/>
+        </w:rPr>
+        <w:t xml:space="preserve">File: </w:t>
+      </w:r>
+      <w:r>
+        <w:rPr>
+          <w:rFonts w:ascii="Times New Roman" w:hAnsi="Times New Roman"/>
+          <w:color w:val="6666FF"/>
+        </w:rPr>
+        <w:t>Predator</w:t>
+      </w:r>
+      <w:r>
+        <w:rPr>
+          <w:rFonts w:ascii="Times New Roman" w:hAnsi="Times New Roman"/>
+          <w:color w:val="6666FF"/>
+        </w:rPr>
+        <w:t>.</w:t>
+      </w:r>
+      <w:r>
+        <w:rPr>
+          <w:rFonts w:ascii="Times New Roman" w:hAnsi="Times New Roman"/>
+          <w:color w:val="6666FF"/>
+        </w:rPr>
+        <w:t>j</w:t>
+      </w:r>
+      <w:r>
+        <w:rPr>
+          <w:rFonts w:ascii="Times New Roman" w:hAnsi="Times New Roman"/>
+          <w:color w:val="6666FF"/>
+        </w:rPr>
+        <w:t>ava</w:t>
+      </w:r>
+    </w:p>
+    <w:p>
+      <w:pPr>
+        <w:pStyle w:val="PlainText"/>
+        <w:numPr>
+          <w:ilvl w:val="1"/>
+          <w:numId w:val="1"/>
+        </w:numPr>
+        <w:rPr/>
+      </w:pPr>
+      <w:r>
+        <w:rPr>
+          <w:rFonts w:ascii="Times New Roman" w:hAnsi="Times New Roman"/>
+          <w:color w:val="6666FF"/>
+        </w:rPr>
+        <w:t xml:space="preserve">Functions/Lines: </w:t>
+      </w:r>
+    </w:p>
+    <w:p>
+      <w:pPr>
+        <w:pStyle w:val="Normal"/>
+        <w:numPr>
+          <w:ilvl w:val="2"/>
+          <w:numId w:val="1"/>
+        </w:numPr>
+        <w:rPr/>
+      </w:pPr>
+      <w:r>
+        <w:rPr>
+          <w:color w:val="6666FF"/>
+        </w:rPr>
+        <w:t>think</w:t>
+      </w:r>
+      <w:r>
+        <w:rPr>
+          <w:color w:val="6666FF"/>
+        </w:rPr>
+        <w:t>() - 5</w:t>
+      </w:r>
+      <w:r>
+        <w:rPr>
+          <w:color w:val="6666FF"/>
+        </w:rPr>
+        <w:t>88</w:t>
+      </w:r>
+    </w:p>
+    <w:p>
+      <w:pPr>
         <w:pStyle w:val="Normal"/>
         <w:ind w:left="720" w:hanging="360"/>
         <w:rPr/>
@@ -1173,6 +1210,136 @@
       <w:r>
         <w:rPr/>
         <w:t>Predators shall have a limited set of genetic traits as defined below which will determine its reactions to other Predators and to Grazers.</w:t>
+      </w:r>
+    </w:p>
+    <w:p>
+      <w:pPr>
+        <w:pStyle w:val="PlainText"/>
+        <w:numPr>
+          <w:ilvl w:val="0"/>
+          <w:numId w:val="1"/>
+        </w:numPr>
+        <w:rPr/>
+      </w:pPr>
+      <w:r>
+        <w:rPr>
+          <w:rFonts w:ascii="Times New Roman" w:hAnsi="Times New Roman"/>
+          <w:color w:val="6666FF"/>
+        </w:rPr>
+        <w:t xml:space="preserve">File: </w:t>
+      </w:r>
+      <w:r>
+        <w:rPr>
+          <w:rFonts w:ascii="Times New Roman" w:hAnsi="Times New Roman"/>
+          <w:color w:val="6666FF"/>
+        </w:rPr>
+        <w:t>Predator</w:t>
+      </w:r>
+      <w:r>
+        <w:rPr>
+          <w:rFonts w:ascii="Times New Roman" w:hAnsi="Times New Roman"/>
+          <w:color w:val="6666FF"/>
+        </w:rPr>
+        <w:t>.</w:t>
+      </w:r>
+      <w:r>
+        <w:rPr>
+          <w:rFonts w:ascii="Times New Roman" w:hAnsi="Times New Roman"/>
+          <w:color w:val="6666FF"/>
+        </w:rPr>
+        <w:t>j</w:t>
+      </w:r>
+      <w:r>
+        <w:rPr>
+          <w:rFonts w:ascii="Times New Roman" w:hAnsi="Times New Roman"/>
+          <w:color w:val="6666FF"/>
+        </w:rPr>
+        <w:t>ava</w:t>
+      </w:r>
+    </w:p>
+    <w:p>
+      <w:pPr>
+        <w:pStyle w:val="PlainText"/>
+        <w:numPr>
+          <w:ilvl w:val="1"/>
+          <w:numId w:val="1"/>
+        </w:numPr>
+        <w:rPr/>
+      </w:pPr>
+      <w:r>
+        <w:rPr>
+          <w:rFonts w:ascii="Times New Roman" w:hAnsi="Times New Roman"/>
+          <w:color w:val="6666FF"/>
+        </w:rPr>
+        <w:t xml:space="preserve">Functions/Lines: </w:t>
+      </w:r>
+    </w:p>
+    <w:p>
+      <w:pPr>
+        <w:pStyle w:val="Normal"/>
+        <w:numPr>
+          <w:ilvl w:val="2"/>
+          <w:numId w:val="1"/>
+        </w:numPr>
+        <w:rPr/>
+      </w:pPr>
+      <w:r>
+        <w:rPr>
+          <w:color w:val="6666FF"/>
+        </w:rPr>
+        <w:t>Variables &amp; constants</w:t>
+      </w:r>
+      <w:r>
+        <w:rPr>
+          <w:color w:val="6666FF"/>
+        </w:rPr>
+        <w:t xml:space="preserve"> </w:t>
+      </w:r>
+      <w:r>
+        <w:rPr>
+          <w:color w:val="6666FF"/>
+        </w:rPr>
+        <w:t>-</w:t>
+      </w:r>
+      <w:r>
+        <w:rPr>
+          <w:color w:val="6666FF"/>
+        </w:rPr>
+        <w:t xml:space="preserve"> </w:t>
+      </w:r>
+      <w:r>
+        <w:rPr>
+          <w:color w:val="6666FF"/>
+        </w:rPr>
+        <w:t>234–270</w:t>
+      </w:r>
+    </w:p>
+    <w:p>
+      <w:pPr>
+        <w:pStyle w:val="Normal"/>
+        <w:numPr>
+          <w:ilvl w:val="2"/>
+          <w:numId w:val="1"/>
+        </w:numPr>
+        <w:rPr/>
+      </w:pPr>
+      <w:r>
+        <w:rPr>
+          <w:color w:val="6666FF"/>
+        </w:rPr>
+        <w:t>p</w:t>
+      </w:r>
+      <w:r>
+        <w:rPr>
+          <w:color w:val="6666FF"/>
+        </w:rPr>
+        <w:t>arse_genotype() - 277</w:t>
+      </w:r>
+      <w:r>
+        <w:rPr>
+          <w:color w:val="6666FF"/>
+        </w:rPr>
+        <w:t>–390</w:t>
       </w:r>
     </w:p>
     <w:p>
@@ -1259,6 +1426,103 @@
     </w:p>
     <w:p>
       <w:pPr>
+        <w:pStyle w:val="PlainText"/>
+        <w:numPr>
+          <w:ilvl w:val="0"/>
+          <w:numId w:val="1"/>
+        </w:numPr>
+        <w:rPr/>
+      </w:pPr>
+      <w:r>
+        <w:rPr>
+          <w:rFonts w:ascii="Times New Roman" w:hAnsi="Times New Roman"/>
+          <w:color w:val="6666FF"/>
+        </w:rPr>
+        <w:t xml:space="preserve">File: </w:t>
+      </w:r>
+      <w:r>
+        <w:rPr>
+          <w:rFonts w:ascii="Times New Roman" w:hAnsi="Times New Roman"/>
+          <w:color w:val="6666FF"/>
+        </w:rPr>
+        <w:t>Predator</w:t>
+      </w:r>
+      <w:r>
+        <w:rPr>
+          <w:rFonts w:ascii="Times New Roman" w:hAnsi="Times New Roman"/>
+          <w:color w:val="6666FF"/>
+        </w:rPr>
+        <w:t>.</w:t>
+      </w:r>
+      <w:r>
+        <w:rPr>
+          <w:rFonts w:ascii="Times New Roman" w:hAnsi="Times New Roman"/>
+          <w:color w:val="6666FF"/>
+        </w:rPr>
+        <w:t>j</w:t>
+      </w:r>
+      <w:r>
+        <w:rPr>
+          <w:rFonts w:ascii="Times New Roman" w:hAnsi="Times New Roman"/>
+          <w:color w:val="6666FF"/>
+        </w:rPr>
+        <w:t>ava</w:t>
+      </w:r>
+    </w:p>
+    <w:p>
+      <w:pPr>
+        <w:pStyle w:val="PlainText"/>
+        <w:numPr>
+          <w:ilvl w:val="1"/>
+          <w:numId w:val="1"/>
+        </w:numPr>
+        <w:rPr/>
+      </w:pPr>
+      <w:r>
+        <w:rPr>
+          <w:rFonts w:ascii="Times New Roman" w:hAnsi="Times New Roman"/>
+          <w:color w:val="6666FF"/>
+        </w:rPr>
+        <w:t xml:space="preserve">Functions/Lines: </w:t>
+      </w:r>
+    </w:p>
+    <w:p>
+      <w:pPr>
+        <w:pStyle w:val="Normal"/>
+        <w:numPr>
+          <w:ilvl w:val="2"/>
+          <w:numId w:val="1"/>
+        </w:numPr>
+        <w:ind w:left="1440" w:hanging="0"/>
+        <w:rPr/>
+      </w:pPr>
+      <w:r>
+        <w:rPr>
+          <w:color w:val="6666FF"/>
+        </w:rPr>
+        <w:t>think</w:t>
+      </w:r>
+      <w:r>
+        <w:rPr>
+          <w:color w:val="6666FF"/>
+        </w:rPr>
+        <w:t xml:space="preserve">() - </w:t>
+      </w:r>
+      <w:r>
+        <w:rPr>
+          <w:color w:val="6666FF"/>
+        </w:rPr>
+        <w:t>600</w:t>
+      </w:r>
+      <w:r>
+        <w:rPr>
+          <w:color w:val="6666FF"/>
+        </w:rPr>
+        <w:t>–620</w:t>
+      </w:r>
+    </w:p>
+    <w:p>
+      <w:pPr>
         <w:pStyle w:val="Normal"/>
         <w:ind w:left="1080" w:hanging="360"/>
         <w:rPr>
@@ -1341,6 +1605,178 @@
     </w:p>
     <w:p>
       <w:pPr>
+        <w:pStyle w:val="PlainText"/>
+        <w:numPr>
+          <w:ilvl w:val="0"/>
+          <w:numId w:val="1"/>
+        </w:numPr>
+        <w:rPr/>
+      </w:pPr>
+      <w:r>
+        <w:rPr>
+          <w:rFonts w:ascii="Times New Roman" w:hAnsi="Times New Roman"/>
+          <w:color w:val="6666FF"/>
+        </w:rPr>
+        <w:t xml:space="preserve">File: </w:t>
+      </w:r>
+      <w:r>
+        <w:rPr>
+          <w:rFonts w:ascii="Times New Roman" w:hAnsi="Times New Roman"/>
+          <w:color w:val="6666FF"/>
+        </w:rPr>
+        <w:t>Predator</w:t>
+      </w:r>
+      <w:r>
+        <w:rPr>
+          <w:rFonts w:ascii="Times New Roman" w:hAnsi="Times New Roman"/>
+          <w:color w:val="6666FF"/>
+        </w:rPr>
+        <w:t>.</w:t>
+      </w:r>
+      <w:r>
+        <w:rPr>
+          <w:rFonts w:ascii="Times New Roman" w:hAnsi="Times New Roman"/>
+          <w:color w:val="6666FF"/>
+        </w:rPr>
+        <w:t>j</w:t>
+      </w:r>
+      <w:r>
+        <w:rPr>
+          <w:rFonts w:ascii="Times New Roman" w:hAnsi="Times New Roman"/>
+          <w:color w:val="6666FF"/>
+        </w:rPr>
+        <w:t>ava</w:t>
+      </w:r>
+    </w:p>
+    <w:p>
+      <w:pPr>
+        <w:pStyle w:val="PlainText"/>
+        <w:numPr>
+          <w:ilvl w:val="1"/>
+          <w:numId w:val="1"/>
+        </w:numPr>
+        <w:rPr/>
+      </w:pPr>
+      <w:r>
+        <w:rPr>
+          <w:rFonts w:ascii="Times New Roman" w:hAnsi="Times New Roman"/>
+          <w:color w:val="6666FF"/>
+        </w:rPr>
+        <w:t xml:space="preserve">Functions/Lines: </w:t>
+      </w:r>
+    </w:p>
+    <w:p>
+      <w:pPr>
+        <w:pStyle w:val="Normal"/>
+        <w:numPr>
+          <w:ilvl w:val="2"/>
+          <w:numId w:val="1"/>
+        </w:numPr>
+        <w:rPr/>
+      </w:pPr>
+      <w:r>
+        <w:rPr>
+          <w:color w:val="6666FF"/>
+        </w:rPr>
+        <w:t>killChancePredator</w:t>
+      </w:r>
+      <w:r>
+        <w:rPr>
+          <w:color w:val="6666FF"/>
+        </w:rPr>
+        <w:t xml:space="preserve">() - </w:t>
+      </w:r>
+      <w:r>
+        <w:rPr>
+          <w:color w:val="6666FF"/>
+        </w:rPr>
+        <w:t>144</w:t>
+      </w:r>
+      <w:r>
+        <w:rPr>
+          <w:color w:val="6666FF"/>
+        </w:rPr>
+        <w:t>–210</w:t>
+      </w:r>
+    </w:p>
+    <w:p>
+      <w:pPr>
+        <w:pStyle w:val="Normal"/>
+        <w:numPr>
+          <w:ilvl w:val="2"/>
+          <w:numId w:val="1"/>
+        </w:numPr>
+        <w:rPr/>
+      </w:pPr>
+      <w:r>
+        <w:rPr>
+          <w:color w:val="6666FF"/>
+        </w:rPr>
+        <w:t>killChanceHerbivore() - 218</w:t>
+      </w:r>
+      <w:r>
+        <w:rPr>
+          <w:color w:val="6666FF"/>
+        </w:rPr>
+        <w:t>–230</w:t>
+      </w:r>
+    </w:p>
+    <w:p>
+      <w:pPr>
+        <w:pStyle w:val="Normal"/>
+        <w:numPr>
+          <w:ilvl w:val="2"/>
+          <w:numId w:val="1"/>
+        </w:numPr>
+        <w:rPr/>
+      </w:pPr>
+      <w:r>
+        <w:rPr>
+          <w:color w:val="6666FF"/>
+        </w:rPr>
+        <w:t>nearest() - 537</w:t>
+      </w:r>
+    </w:p>
+    <w:p>
+      <w:pPr>
+        <w:pStyle w:val="Normal"/>
+        <w:numPr>
+          <w:ilvl w:val="2"/>
+          <w:numId w:val="1"/>
+        </w:numPr>
+        <w:rPr/>
+      </w:pPr>
+      <w:r>
+        <w:rPr>
+          <w:color w:val="6666FF"/>
+        </w:rPr>
+        <w:t>attack() - 890</w:t>
+      </w:r>
+      <w:r>
+        <w:rPr>
+          <w:color w:val="6666FF"/>
+        </w:rPr>
+        <w:t>–918</w:t>
+      </w:r>
+    </w:p>
+    <w:p>
+      <w:pPr>
+        <w:pStyle w:val="Normal"/>
+        <w:numPr>
+          <w:ilvl w:val="2"/>
+          <w:numId w:val="1"/>
+        </w:numPr>
+        <w:rPr/>
+      </w:pPr>
+      <w:r>
+        <w:rPr>
+          <w:color w:val="6666FF"/>
+        </w:rPr>
+        <w:t>ignore() - 953–965</w:t>
+      </w:r>
+    </w:p>
+    <w:p>
+      <w:pPr>
         <w:pStyle w:val="Normal"/>
         <w:ind w:left="1800" w:hanging="360"/>
         <w:rPr/>
@@ -1434,6 +1870,173 @@
     </w:p>
     <w:p>
       <w:pPr>
+        <w:pStyle w:val="PlainText"/>
+        <w:numPr>
+          <w:ilvl w:val="0"/>
+          <w:numId w:val="1"/>
+        </w:numPr>
+        <w:rPr/>
+      </w:pPr>
+      <w:r>
+        <w:rPr>
+          <w:rFonts w:ascii="Times New Roman" w:hAnsi="Times New Roman"/>
+          <w:color w:val="6666FF"/>
+        </w:rPr>
+        <w:t xml:space="preserve">File: </w:t>
+      </w:r>
+      <w:r>
+        <w:rPr>
+          <w:rFonts w:ascii="Times New Roman" w:hAnsi="Times New Roman"/>
+          <w:color w:val="6666FF"/>
+        </w:rPr>
+        <w:t>Predator</w:t>
+      </w:r>
+      <w:r>
+        <w:rPr>
+          <w:rFonts w:ascii="Times New Roman" w:hAnsi="Times New Roman"/>
+          <w:color w:val="6666FF"/>
+        </w:rPr>
+        <w:t>.</w:t>
+      </w:r>
+      <w:r>
+        <w:rPr>
+          <w:rFonts w:ascii="Times New Roman" w:hAnsi="Times New Roman"/>
+          <w:color w:val="6666FF"/>
+        </w:rPr>
+        <w:t>j</w:t>
+      </w:r>
+      <w:r>
+        <w:rPr>
+          <w:rFonts w:ascii="Times New Roman" w:hAnsi="Times New Roman"/>
+          <w:color w:val="6666FF"/>
+        </w:rPr>
+        <w:t>ava</w:t>
+      </w:r>
+    </w:p>
+    <w:p>
+      <w:pPr>
+        <w:pStyle w:val="PlainText"/>
+        <w:numPr>
+          <w:ilvl w:val="1"/>
+          <w:numId w:val="1"/>
+        </w:numPr>
+        <w:rPr/>
+      </w:pPr>
+      <w:r>
+        <w:rPr>
+          <w:rFonts w:ascii="Times New Roman" w:hAnsi="Times New Roman"/>
+          <w:color w:val="6666FF"/>
+        </w:rPr>
+        <w:t xml:space="preserve">Functions/Lines: </w:t>
+      </w:r>
+    </w:p>
+    <w:p>
+      <w:pPr>
+        <w:pStyle w:val="PlainText"/>
+        <w:numPr>
+          <w:ilvl w:val="2"/>
+          <w:numId w:val="1"/>
+        </w:numPr>
+        <w:rPr/>
+      </w:pPr>
+      <w:r>
+        <w:rPr>
+          <w:rFonts w:ascii="Times New Roman" w:hAnsi="Times New Roman"/>
+          <w:color w:val="6666FF"/>
+        </w:rPr>
+        <w:t>Predator() - 428</w:t>
+      </w:r>
+    </w:p>
+    <w:p>
+      <w:pPr>
+        <w:pStyle w:val="Normal"/>
+        <w:numPr>
+          <w:ilvl w:val="2"/>
+          <w:numId w:val="1"/>
+        </w:numPr>
+        <w:rPr/>
+      </w:pPr>
+      <w:r>
+        <w:rPr>
+          <w:color w:val="6666FF"/>
+        </w:rPr>
+        <w:t>move_toward</w:t>
+      </w:r>
+      <w:r>
+        <w:rPr>
+          <w:color w:val="6666FF"/>
+        </w:rPr>
+        <w:t xml:space="preserve">() - </w:t>
+      </w:r>
+      <w:r>
+        <w:rPr>
+          <w:color w:val="6666FF"/>
+        </w:rPr>
+        <w:t>786</w:t>
+      </w:r>
+      <w:r>
+        <w:rPr>
+          <w:color w:val="6666FF"/>
+        </w:rPr>
+        <w:t>–838</w:t>
+      </w:r>
+    </w:p>
+    <w:p>
+      <w:pPr>
+        <w:pStyle w:val="Normal"/>
+        <w:numPr>
+          <w:ilvl w:val="0"/>
+          <w:numId w:val="1"/>
+        </w:numPr>
+        <w:rPr/>
+      </w:pPr>
+      <w:r>
+        <w:rPr>
+          <w:color w:val="6666FF"/>
+        </w:rPr>
+        <w:t>F</w:t>
+      </w:r>
+      <w:r>
+        <w:rPr>
+          <w:color w:val="6666FF"/>
+        </w:rPr>
+        <w:t>ile: ActorState.java</w:t>
+      </w:r>
+    </w:p>
+    <w:p>
+      <w:pPr>
+        <w:pStyle w:val="Normal"/>
+        <w:numPr>
+          <w:ilvl w:val="1"/>
+          <w:numId w:val="1"/>
+        </w:numPr>
+        <w:rPr/>
+      </w:pPr>
+      <w:r>
+        <w:rPr>
+          <w:color w:val="6666FF"/>
+        </w:rPr>
+        <w:t>Functions/Lines:</w:t>
+      </w:r>
+    </w:p>
+    <w:p>
+      <w:pPr>
+        <w:pStyle w:val="Normal"/>
+        <w:numPr>
+          <w:ilvl w:val="2"/>
+          <w:numId w:val="1"/>
+        </w:numPr>
+        <w:rPr/>
+      </w:pPr>
+      <w:r>
+        <w:rPr>
+          <w:color w:val="6666FF"/>
+        </w:rPr>
+        <w:t>ActorState_create() - 266–245</w:t>
+      </w:r>
+    </w:p>
+    <w:p>
+      <w:pPr>
         <w:pStyle w:val="Normal"/>
         <w:ind w:left="1800" w:hanging="360"/>
         <w:rPr/>
@@ -1455,6 +2058,118 @@
     </w:p>
     <w:p>
       <w:pPr>
+        <w:pStyle w:val="PlainText"/>
+        <w:numPr>
+          <w:ilvl w:val="0"/>
+          <w:numId w:val="1"/>
+        </w:numPr>
+        <w:rPr/>
+      </w:pPr>
+      <w:r>
+        <w:rPr>
+          <w:rFonts w:ascii="Times New Roman" w:hAnsi="Times New Roman"/>
+          <w:color w:val="6666FF"/>
+        </w:rPr>
+        <w:t xml:space="preserve">File: </w:t>
+      </w:r>
+      <w:r>
+        <w:rPr>
+          <w:rFonts w:ascii="Times New Roman" w:hAnsi="Times New Roman"/>
+          <w:color w:val="6666FF"/>
+        </w:rPr>
+        <w:t>Predator</w:t>
+      </w:r>
+      <w:r>
+        <w:rPr>
+          <w:rFonts w:ascii="Times New Roman" w:hAnsi="Times New Roman"/>
+          <w:color w:val="6666FF"/>
+        </w:rPr>
+        <w:t>.</w:t>
+      </w:r>
+      <w:r>
+        <w:rPr>
+          <w:rFonts w:ascii="Times New Roman" w:hAnsi="Times New Roman"/>
+          <w:color w:val="6666FF"/>
+        </w:rPr>
+        <w:t>j</w:t>
+      </w:r>
+      <w:r>
+        <w:rPr>
+          <w:rFonts w:ascii="Times New Roman" w:hAnsi="Times New Roman"/>
+          <w:color w:val="6666FF"/>
+        </w:rPr>
+        <w:t>ava</w:t>
+      </w:r>
+    </w:p>
+    <w:p>
+      <w:pPr>
+        <w:pStyle w:val="PlainText"/>
+        <w:numPr>
+          <w:ilvl w:val="1"/>
+          <w:numId w:val="1"/>
+        </w:numPr>
+        <w:rPr/>
+      </w:pPr>
+      <w:r>
+        <w:rPr>
+          <w:rFonts w:ascii="Times New Roman" w:hAnsi="Times New Roman"/>
+          <w:color w:val="6666FF"/>
+        </w:rPr>
+        <w:t xml:space="preserve">Functions/Lines: </w:t>
+      </w:r>
+    </w:p>
+    <w:p>
+      <w:pPr>
+        <w:pStyle w:val="Normal"/>
+        <w:numPr>
+          <w:ilvl w:val="2"/>
+          <w:numId w:val="1"/>
+        </w:numPr>
+        <w:rPr/>
+      </w:pPr>
+      <w:r>
+        <w:rPr>
+          <w:color w:val="6666FF"/>
+        </w:rPr>
+        <w:t>Predator</w:t>
+      </w:r>
+      <w:r>
+        <w:rPr>
+          <w:color w:val="6666FF"/>
+        </w:rPr>
+        <w:t xml:space="preserve">() - </w:t>
+      </w:r>
+      <w:r>
+        <w:rPr>
+          <w:color w:val="6666FF"/>
+        </w:rPr>
+        <w:t>427</w:t>
+      </w:r>
+    </w:p>
+    <w:p>
+      <w:pPr>
+        <w:pStyle w:val="Normal"/>
+        <w:numPr>
+          <w:ilvl w:val="2"/>
+          <w:numId w:val="1"/>
+        </w:numPr>
+        <w:rPr/>
+      </w:pPr>
+      <w:r>
+        <w:rPr>
+          <w:color w:val="6666FF"/>
+        </w:rPr>
+        <w:t>m</w:t>
+      </w:r>
+      <w:r>
+        <w:rPr>
+          <w:color w:val="6666FF"/>
+        </w:rPr>
+        <w:t>ove_toward() - 827</w:t>
+      </w:r>
+    </w:p>
+    <w:p>
+      <w:pPr>
         <w:pStyle w:val="Normal"/>
         <w:ind w:left="720" w:hanging="360"/>
         <w:rPr/>
@@ -1466,6 +2181,96 @@
     </w:p>
     <w:p>
       <w:pPr>
+        <w:pStyle w:val="PlainText"/>
+        <w:numPr>
+          <w:ilvl w:val="0"/>
+          <w:numId w:val="1"/>
+        </w:numPr>
+        <w:rPr/>
+      </w:pPr>
+      <w:r>
+        <w:rPr>
+          <w:rFonts w:ascii="Times New Roman" w:hAnsi="Times New Roman"/>
+          <w:color w:val="6666FF"/>
+        </w:rPr>
+        <w:t xml:space="preserve">File: </w:t>
+      </w:r>
+      <w:r>
+        <w:rPr>
+          <w:rFonts w:ascii="Times New Roman" w:hAnsi="Times New Roman"/>
+          <w:color w:val="6666FF"/>
+        </w:rPr>
+        <w:t>Predator</w:t>
+      </w:r>
+      <w:r>
+        <w:rPr>
+          <w:rFonts w:ascii="Times New Roman" w:hAnsi="Times New Roman"/>
+          <w:color w:val="6666FF"/>
+        </w:rPr>
+        <w:t>.</w:t>
+      </w:r>
+      <w:r>
+        <w:rPr>
+          <w:rFonts w:ascii="Times New Roman" w:hAnsi="Times New Roman"/>
+          <w:color w:val="6666FF"/>
+        </w:rPr>
+        <w:t>j</w:t>
+      </w:r>
+      <w:r>
+        <w:rPr>
+          <w:rFonts w:ascii="Times New Roman" w:hAnsi="Times New Roman"/>
+          <w:color w:val="6666FF"/>
+        </w:rPr>
+        <w:t>ava</w:t>
+      </w:r>
+    </w:p>
+    <w:p>
+      <w:pPr>
+        <w:pStyle w:val="PlainText"/>
+        <w:numPr>
+          <w:ilvl w:val="1"/>
+          <w:numId w:val="1"/>
+        </w:numPr>
+        <w:rPr/>
+      </w:pPr>
+      <w:r>
+        <w:rPr>
+          <w:rFonts w:ascii="Times New Roman" w:hAnsi="Times New Roman"/>
+          <w:color w:val="6666FF"/>
+        </w:rPr>
+        <w:t xml:space="preserve">Functions/Lines: </w:t>
+      </w:r>
+    </w:p>
+    <w:p>
+      <w:pPr>
+        <w:pStyle w:val="Normal"/>
+        <w:numPr>
+          <w:ilvl w:val="2"/>
+          <w:numId w:val="1"/>
+        </w:numPr>
+        <w:rPr/>
+      </w:pPr>
+      <w:r>
+        <w:rPr>
+          <w:color w:val="6666FF"/>
+        </w:rPr>
+        <w:t>eat</w:t>
+      </w:r>
+      <w:r>
+        <w:rPr>
+          <w:color w:val="6666FF"/>
+        </w:rPr>
+        <w:t xml:space="preserve">() - </w:t>
+      </w:r>
+      <w:r>
+        <w:rPr>
+          <w:color w:val="6666FF"/>
+        </w:rPr>
+        <w:t>924–940</w:t>
+      </w:r>
+    </w:p>
+    <w:p>
+      <w:pPr>
         <w:pStyle w:val="Normal"/>
         <w:ind w:left="720" w:hanging="360"/>
         <w:rPr/>
@@ -1477,6 +2282,135 @@
     </w:p>
     <w:p>
       <w:pPr>
+        <w:pStyle w:val="PlainText"/>
+        <w:numPr>
+          <w:ilvl w:val="0"/>
+          <w:numId w:val="1"/>
+        </w:numPr>
+        <w:rPr/>
+      </w:pPr>
+      <w:r>
+        <w:rPr>
+          <w:rFonts w:ascii="Times New Roman" w:hAnsi="Times New Roman"/>
+          <w:color w:val="6666FF"/>
+        </w:rPr>
+        <w:t xml:space="preserve">File: </w:t>
+      </w:r>
+      <w:r>
+        <w:rPr>
+          <w:rFonts w:ascii="Times New Roman" w:hAnsi="Times New Roman"/>
+          <w:color w:val="6666FF"/>
+        </w:rPr>
+        <w:t>Predator</w:t>
+      </w:r>
+      <w:r>
+        <w:rPr>
+          <w:rFonts w:ascii="Times New Roman" w:hAnsi="Times New Roman"/>
+          <w:color w:val="6666FF"/>
+        </w:rPr>
+        <w:t>.</w:t>
+      </w:r>
+      <w:r>
+        <w:rPr>
+          <w:rFonts w:ascii="Times New Roman" w:hAnsi="Times New Roman"/>
+          <w:color w:val="6666FF"/>
+        </w:rPr>
+        <w:t>j</w:t>
+      </w:r>
+      <w:r>
+        <w:rPr>
+          <w:rFonts w:ascii="Times New Roman" w:hAnsi="Times New Roman"/>
+          <w:color w:val="6666FF"/>
+        </w:rPr>
+        <w:t>ava</w:t>
+      </w:r>
+    </w:p>
+    <w:p>
+      <w:pPr>
+        <w:pStyle w:val="PlainText"/>
+        <w:numPr>
+          <w:ilvl w:val="1"/>
+          <w:numId w:val="1"/>
+        </w:numPr>
+        <w:rPr/>
+      </w:pPr>
+      <w:r>
+        <w:rPr>
+          <w:rFonts w:ascii="Times New Roman" w:hAnsi="Times New Roman"/>
+          <w:color w:val="6666FF"/>
+        </w:rPr>
+        <w:t xml:space="preserve">Functions/Lines: </w:t>
+      </w:r>
+    </w:p>
+    <w:p>
+      <w:pPr>
+        <w:pStyle w:val="PlainText"/>
+        <w:numPr>
+          <w:ilvl w:val="2"/>
+          <w:numId w:val="1"/>
+        </w:numPr>
+        <w:rPr/>
+      </w:pPr>
+      <w:r>
+        <w:rPr>
+          <w:rFonts w:ascii="Times New Roman" w:hAnsi="Times New Roman"/>
+          <w:color w:val="6666FF"/>
+        </w:rPr>
+        <w:t>const. MAX_VISIBILITY_DISTANCE: 105</w:t>
+      </w:r>
+    </w:p>
+    <w:p>
+      <w:pPr>
+        <w:pStyle w:val="Normal"/>
+        <w:numPr>
+          <w:ilvl w:val="2"/>
+          <w:numId w:val="1"/>
+        </w:numPr>
+        <w:rPr/>
+      </w:pPr>
+      <w:r>
+        <w:rPr>
+          <w:color w:val="6666FF"/>
+        </w:rPr>
+        <w:t>visible</w:t>
+      </w:r>
+      <w:r>
+        <w:rPr>
+          <w:color w:val="6666FF"/>
+        </w:rPr>
+        <w:t xml:space="preserve">() - </w:t>
+      </w:r>
+      <w:r>
+        <w:rPr>
+          <w:color w:val="6666FF"/>
+        </w:rPr>
+        <w:t>659–688</w:t>
+      </w:r>
+    </w:p>
+    <w:p>
+      <w:pPr>
+        <w:pStyle w:val="Normal"/>
+        <w:numPr>
+          <w:ilvl w:val="2"/>
+          <w:numId w:val="1"/>
+        </w:numPr>
+        <w:rPr/>
+      </w:pPr>
+      <w:r>
+        <w:rPr>
+          <w:color w:val="6666FF"/>
+        </w:rPr>
+        <w:t>i</w:t>
+      </w:r>
+      <w:r>
+        <w:rPr>
+          <w:color w:val="6666FF"/>
+        </w:rPr>
+        <w:t>ntersects_rock() - 702–777</w:t>
+      </w:r>
+    </w:p>
+    <w:p>
+      <w:pPr>
         <w:pStyle w:val="Normal"/>
         <w:ind w:left="720" w:hanging="360"/>
         <w:rPr/>
@@ -1488,6 +2422,113 @@
     </w:p>
     <w:p>
       <w:pPr>
+        <w:pStyle w:val="PlainText"/>
+        <w:numPr>
+          <w:ilvl w:val="0"/>
+          <w:numId w:val="1"/>
+        </w:numPr>
+        <w:rPr/>
+      </w:pPr>
+      <w:r>
+        <w:rPr>
+          <w:rFonts w:ascii="Times New Roman" w:hAnsi="Times New Roman"/>
+          <w:color w:val="6666FF"/>
+        </w:rPr>
+        <w:t xml:space="preserve">File: </w:t>
+      </w:r>
+      <w:r>
+        <w:rPr>
+          <w:rFonts w:ascii="Times New Roman" w:hAnsi="Times New Roman"/>
+          <w:color w:val="6666FF"/>
+        </w:rPr>
+        <w:t>Predator</w:t>
+      </w:r>
+      <w:r>
+        <w:rPr>
+          <w:rFonts w:ascii="Times New Roman" w:hAnsi="Times New Roman"/>
+          <w:color w:val="6666FF"/>
+        </w:rPr>
+        <w:t>.</w:t>
+      </w:r>
+      <w:r>
+        <w:rPr>
+          <w:rFonts w:ascii="Times New Roman" w:hAnsi="Times New Roman"/>
+          <w:color w:val="6666FF"/>
+        </w:rPr>
+        <w:t>j</w:t>
+      </w:r>
+      <w:r>
+        <w:rPr>
+          <w:rFonts w:ascii="Times New Roman" w:hAnsi="Times New Roman"/>
+          <w:color w:val="6666FF"/>
+        </w:rPr>
+        <w:t>ava</w:t>
+      </w:r>
+    </w:p>
+    <w:p>
+      <w:pPr>
+        <w:pStyle w:val="PlainText"/>
+        <w:numPr>
+          <w:ilvl w:val="1"/>
+          <w:numId w:val="1"/>
+        </w:numPr>
+        <w:rPr/>
+      </w:pPr>
+      <w:r>
+        <w:rPr>
+          <w:rFonts w:ascii="Times New Roman" w:hAnsi="Times New Roman"/>
+          <w:color w:val="6666FF"/>
+        </w:rPr>
+        <w:t xml:space="preserve">Functions/Lines: </w:t>
+      </w:r>
+    </w:p>
+    <w:p>
+      <w:pPr>
+        <w:pStyle w:val="PlainText"/>
+        <w:numPr>
+          <w:ilvl w:val="2"/>
+          <w:numId w:val="1"/>
+        </w:numPr>
+        <w:rPr/>
+      </w:pPr>
+      <w:r>
+        <w:rPr>
+          <w:rFonts w:ascii="Times New Roman" w:hAnsi="Times New Roman"/>
+          <w:color w:val="6666FF"/>
+        </w:rPr>
+        <w:t>const. MAX_SMELL_DISTANCE: 25</w:t>
+      </w:r>
+    </w:p>
+    <w:p>
+      <w:pPr>
+        <w:pStyle w:val="Normal"/>
+        <w:numPr>
+          <w:ilvl w:val="2"/>
+          <w:numId w:val="1"/>
+        </w:numPr>
+        <w:rPr/>
+      </w:pPr>
+      <w:r>
+        <w:rPr>
+          <w:color w:val="6666FF"/>
+        </w:rPr>
+        <w:t>visible</w:t>
+      </w:r>
+      <w:r>
+        <w:rPr>
+          <w:color w:val="6666FF"/>
+        </w:rPr>
+        <w:t xml:space="preserve">() - </w:t>
+      </w:r>
+      <w:r>
+        <w:rPr>
+          <w:color w:val="6666FF"/>
+        </w:rPr>
+        <w:t>659–688</w:t>
+      </w:r>
+    </w:p>
+    <w:p>
+      <w:pPr>
         <w:pStyle w:val="Normal"/>
         <w:ind w:left="720" w:hanging="360"/>
         <w:rPr/>
@@ -1499,6 +2540,188 @@
     </w:p>
     <w:p>
       <w:pPr>
+        <w:pStyle w:val="PlainText"/>
+        <w:numPr>
+          <w:ilvl w:val="0"/>
+          <w:numId w:val="1"/>
+        </w:numPr>
+        <w:rPr/>
+      </w:pPr>
+      <w:r>
+        <w:rPr>
+          <w:rFonts w:ascii="Times New Roman" w:hAnsi="Times New Roman"/>
+          <w:color w:val="6666FF"/>
+        </w:rPr>
+        <w:t xml:space="preserve">File: </w:t>
+      </w:r>
+      <w:r>
+        <w:rPr>
+          <w:rFonts w:ascii="Times New Roman" w:hAnsi="Times New Roman"/>
+          <w:color w:val="6666FF"/>
+        </w:rPr>
+        <w:t>Predator</w:t>
+      </w:r>
+      <w:r>
+        <w:rPr>
+          <w:rFonts w:ascii="Times New Roman" w:hAnsi="Times New Roman"/>
+          <w:color w:val="6666FF"/>
+        </w:rPr>
+        <w:t>.</w:t>
+      </w:r>
+      <w:r>
+        <w:rPr>
+          <w:rFonts w:ascii="Times New Roman" w:hAnsi="Times New Roman"/>
+          <w:color w:val="6666FF"/>
+        </w:rPr>
+        <w:t>j</w:t>
+      </w:r>
+      <w:r>
+        <w:rPr>
+          <w:rFonts w:ascii="Times New Roman" w:hAnsi="Times New Roman"/>
+          <w:color w:val="6666FF"/>
+        </w:rPr>
+        <w:t>ava</w:t>
+      </w:r>
+    </w:p>
+    <w:p>
+      <w:pPr>
+        <w:pStyle w:val="PlainText"/>
+        <w:numPr>
+          <w:ilvl w:val="1"/>
+          <w:numId w:val="1"/>
+        </w:numPr>
+        <w:rPr/>
+      </w:pPr>
+      <w:r>
+        <w:rPr>
+          <w:rFonts w:ascii="Times New Roman" w:hAnsi="Times New Roman"/>
+          <w:color w:val="6666FF"/>
+        </w:rPr>
+        <w:t xml:space="preserve">Functions/Lines: </w:t>
+      </w:r>
+    </w:p>
+    <w:p>
+      <w:pPr>
+        <w:pStyle w:val="Normal"/>
+        <w:numPr>
+          <w:ilvl w:val="2"/>
+          <w:numId w:val="1"/>
+        </w:numPr>
+        <w:rPr/>
+      </w:pPr>
+      <w:r>
+        <w:rPr>
+          <w:color w:val="6666FF"/>
+        </w:rPr>
+        <w:t>Predator</w:t>
+      </w:r>
+      <w:r>
+        <w:rPr>
+          <w:color w:val="6666FF"/>
+        </w:rPr>
+        <w:t xml:space="preserve">() - </w:t>
+      </w:r>
+      <w:r>
+        <w:rPr>
+          <w:color w:val="6666FF"/>
+        </w:rPr>
+        <w:t>431–433</w:t>
+      </w:r>
+    </w:p>
+    <w:p>
+      <w:pPr>
+        <w:pStyle w:val="Normal"/>
+        <w:numPr>
+          <w:ilvl w:val="2"/>
+          <w:numId w:val="1"/>
+        </w:numPr>
+        <w:rPr/>
+      </w:pPr>
+      <w:r>
+        <w:rPr>
+          <w:color w:val="6666FF"/>
+        </w:rPr>
+        <w:t>mate</w:t>
+      </w:r>
+      <w:r>
+        <w:rPr>
+          <w:color w:val="6666FF"/>
+        </w:rPr>
+        <w:t xml:space="preserve">() - </w:t>
+      </w:r>
+      <w:r>
+        <w:rPr>
+          <w:color w:val="6666FF"/>
+        </w:rPr>
+        <w:t>971–981</w:t>
+      </w:r>
+    </w:p>
+    <w:p>
+      <w:pPr>
+        <w:pStyle w:val="Normal"/>
+        <w:numPr>
+          <w:ilvl w:val="2"/>
+          <w:numId w:val="1"/>
+        </w:numPr>
+        <w:rPr/>
+      </w:pPr>
+      <w:r>
+        <w:rPr>
+          <w:color w:val="6666FF"/>
+        </w:rPr>
+        <w:t>reproduce_with() - 987–993</w:t>
+      </w:r>
+    </w:p>
+    <w:p>
+      <w:pPr>
+        <w:pStyle w:val="Normal"/>
+        <w:numPr>
+          <w:ilvl w:val="0"/>
+          <w:numId w:val="1"/>
+        </w:numPr>
+        <w:rPr/>
+      </w:pPr>
+      <w:r>
+        <w:rPr>
+          <w:color w:val="6666FF"/>
+        </w:rPr>
+        <w:t>File: ActorState.java</w:t>
+      </w:r>
+    </w:p>
+    <w:p>
+      <w:pPr>
+        <w:pStyle w:val="Normal"/>
+        <w:numPr>
+          <w:ilvl w:val="1"/>
+          <w:numId w:val="1"/>
+        </w:numPr>
+        <w:rPr/>
+      </w:pPr>
+      <w:r>
+        <w:rPr>
+          <w:color w:val="6666FF"/>
+        </w:rPr>
+        <w:t>Functions/Lines:</w:t>
+      </w:r>
+    </w:p>
+    <w:p>
+      <w:pPr>
+        <w:pStyle w:val="Normal"/>
+        <w:numPr>
+          <w:ilvl w:val="2"/>
+          <w:numId w:val="1"/>
+        </w:numPr>
+        <w:rPr/>
+      </w:pPr>
+      <w:r>
+        <w:rPr>
+          <w:color w:val="6666FF"/>
+        </w:rPr>
+        <w:t>ActorState_evolve() - 461–469</w:t>
+      </w:r>
+    </w:p>
+    <w:p>
+      <w:pPr>
         <w:pStyle w:val="Normal"/>
         <w:ind w:left="720" w:hanging="360"/>
         <w:rPr/>
@@ -1514,6 +2737,7 @@
         <w:ind w:left="1080" w:hanging="360"/>
         <w:rPr/>
       </w:pPr>
+      <w:bookmarkStart w:id="8" w:name="__DdeLink__148_1477162923"/>
       <w:r>
         <w:rPr/>
         <w:t>Each offspring will receive one gene for each trait from each parent. For example: if two predators each with genes Aa for aggression mate their offspring may get an AA, Aa, or aa combination.  For each parent and for each trait there is a 50:50 chance of receiving either of the parent genes.</w:t>
@@ -1521,6 +2745,91 @@
     </w:p>
     <w:p>
       <w:pPr>
+        <w:pStyle w:val="PlainText"/>
+        <w:numPr>
+          <w:ilvl w:val="0"/>
+          <w:numId w:val="1"/>
+        </w:numPr>
+        <w:rPr/>
+      </w:pPr>
+      <w:r>
+        <w:rPr>
+          <w:rFonts w:ascii="Times New Roman" w:hAnsi="Times New Roman"/>
+          <w:color w:val="6666FF"/>
+        </w:rPr>
+        <w:t xml:space="preserve">File: </w:t>
+      </w:r>
+      <w:r>
+        <w:rPr>
+          <w:rFonts w:ascii="Times New Roman" w:hAnsi="Times New Roman"/>
+          <w:color w:val="6666FF"/>
+        </w:rPr>
+        <w:t>Predator</w:t>
+      </w:r>
+      <w:r>
+        <w:rPr>
+          <w:rFonts w:ascii="Times New Roman" w:hAnsi="Times New Roman"/>
+          <w:color w:val="6666FF"/>
+        </w:rPr>
+        <w:t>.</w:t>
+      </w:r>
+      <w:r>
+        <w:rPr>
+          <w:rFonts w:ascii="Times New Roman" w:hAnsi="Times New Roman"/>
+          <w:color w:val="6666FF"/>
+        </w:rPr>
+        <w:t>j</w:t>
+      </w:r>
+      <w:r>
+        <w:rPr>
+          <w:rFonts w:ascii="Times New Roman" w:hAnsi="Times New Roman"/>
+          <w:color w:val="6666FF"/>
+        </w:rPr>
+        <w:t>ava</w:t>
+      </w:r>
+    </w:p>
+    <w:p>
+      <w:pPr>
+        <w:pStyle w:val="PlainText"/>
+        <w:numPr>
+          <w:ilvl w:val="1"/>
+          <w:numId w:val="1"/>
+        </w:numPr>
+        <w:rPr/>
+      </w:pPr>
+      <w:r>
+        <w:rPr>
+          <w:rFonts w:ascii="Times New Roman" w:hAnsi="Times New Roman"/>
+          <w:color w:val="6666FF"/>
+        </w:rPr>
+        <w:t xml:space="preserve">Functions/Lines: </w:t>
+      </w:r>
+    </w:p>
+    <w:p>
+      <w:pPr>
+        <w:pStyle w:val="Normal"/>
+        <w:numPr>
+          <w:ilvl w:val="2"/>
+          <w:numId w:val="1"/>
+        </w:numPr>
+        <w:rPr/>
+      </w:pPr>
+      <w:r>
+        <w:rPr>
+          <w:color w:val="6666FF"/>
+        </w:rPr>
+        <w:t>get_baby_genes() - 1045</w:t>
+      </w:r>
+      <w:bookmarkEnd w:id="8"/>
+      <w:r>
+        <w:rPr>
+          <w:color w:val="6666FF"/>
+        </w:rPr>
+        <w:t>–1077</w:t>
+      </w:r>
+    </w:p>
+    <w:p>
+      <w:pPr>
         <w:pStyle w:val="Normal"/>
         <w:ind w:left="720" w:hanging="360"/>
         <w:rPr/>
@@ -1532,6 +2841,118 @@
     </w:p>
     <w:p>
       <w:pPr>
+        <w:pStyle w:val="PlainText"/>
+        <w:numPr>
+          <w:ilvl w:val="0"/>
+          <w:numId w:val="1"/>
+        </w:numPr>
+        <w:rPr/>
+      </w:pPr>
+      <w:r>
+        <w:rPr>
+          <w:rFonts w:ascii="Times New Roman" w:hAnsi="Times New Roman"/>
+          <w:color w:val="6666FF"/>
+        </w:rPr>
+        <w:t xml:space="preserve">File: </w:t>
+      </w:r>
+      <w:r>
+        <w:rPr>
+          <w:rFonts w:ascii="Times New Roman" w:hAnsi="Times New Roman"/>
+          <w:color w:val="6666FF"/>
+        </w:rPr>
+        <w:t>Predator</w:t>
+      </w:r>
+      <w:r>
+        <w:rPr>
+          <w:rFonts w:ascii="Times New Roman" w:hAnsi="Times New Roman"/>
+          <w:color w:val="6666FF"/>
+        </w:rPr>
+        <w:t>.</w:t>
+      </w:r>
+      <w:r>
+        <w:rPr>
+          <w:rFonts w:ascii="Times New Roman" w:hAnsi="Times New Roman"/>
+          <w:color w:val="6666FF"/>
+        </w:rPr>
+        <w:t>j</w:t>
+      </w:r>
+      <w:r>
+        <w:rPr>
+          <w:rFonts w:ascii="Times New Roman" w:hAnsi="Times New Roman"/>
+          <w:color w:val="6666FF"/>
+        </w:rPr>
+        <w:t>ava</w:t>
+      </w:r>
+    </w:p>
+    <w:p>
+      <w:pPr>
+        <w:pStyle w:val="PlainText"/>
+        <w:numPr>
+          <w:ilvl w:val="1"/>
+          <w:numId w:val="1"/>
+        </w:numPr>
+        <w:rPr/>
+      </w:pPr>
+      <w:r>
+        <w:rPr>
+          <w:rFonts w:ascii="Times New Roman" w:hAnsi="Times New Roman"/>
+          <w:color w:val="6666FF"/>
+        </w:rPr>
+        <w:t xml:space="preserve">Functions/Lines: </w:t>
+      </w:r>
+    </w:p>
+    <w:p>
+      <w:pPr>
+        <w:pStyle w:val="PlainText"/>
+        <w:numPr>
+          <w:ilvl w:val="2"/>
+          <w:numId w:val="1"/>
+        </w:numPr>
+        <w:rPr/>
+      </w:pPr>
+      <w:r>
+        <w:rPr>
+          <w:rFonts w:ascii="Times New Roman" w:hAnsi="Times New Roman"/>
+          <w:color w:val="6666FF"/>
+        </w:rPr>
+        <w:t>nearest() - 537</w:t>
+      </w:r>
+    </w:p>
+    <w:p>
+      <w:pPr>
+        <w:pStyle w:val="PlainText"/>
+        <w:numPr>
+          <w:ilvl w:val="2"/>
+          <w:numId w:val="1"/>
+        </w:numPr>
+        <w:rPr/>
+      </w:pPr>
+      <w:r>
+        <w:rPr>
+          <w:rFonts w:ascii="Times New Roman" w:hAnsi="Times New Roman"/>
+          <w:color w:val="6666FF"/>
+        </w:rPr>
+        <w:t>ignore() - 953–964</w:t>
+      </w:r>
+    </w:p>
+    <w:p>
+      <w:pPr>
+        <w:pStyle w:val="Normal"/>
+        <w:numPr>
+          <w:ilvl w:val="2"/>
+          <w:numId w:val="1"/>
+        </w:numPr>
+        <w:rPr/>
+      </w:pPr>
+      <w:r>
+        <w:rPr>
+          <w:color w:val="6666FF"/>
+        </w:rPr>
+        <w:t>give_birth() - 1024, 1028–1035</w:t>
+      </w:r>
+    </w:p>
+    <w:p>
+      <w:pPr>
         <w:pStyle w:val="Normal"/>
         <w:ind w:left="720" w:hanging="360"/>
         <w:rPr/>
@@ -1543,6 +2964,118 @@
     </w:p>
     <w:p>
       <w:pPr>
+        <w:pStyle w:val="PlainText"/>
+        <w:numPr>
+          <w:ilvl w:val="0"/>
+          <w:numId w:val="1"/>
+        </w:numPr>
+        <w:rPr/>
+      </w:pPr>
+      <w:r>
+        <w:rPr>
+          <w:rFonts w:ascii="Times New Roman" w:hAnsi="Times New Roman"/>
+          <w:color w:val="6666FF"/>
+        </w:rPr>
+        <w:t xml:space="preserve">File: </w:t>
+      </w:r>
+      <w:r>
+        <w:rPr>
+          <w:rFonts w:ascii="Times New Roman" w:hAnsi="Times New Roman"/>
+          <w:color w:val="6666FF"/>
+        </w:rPr>
+        <w:t>Predator</w:t>
+      </w:r>
+      <w:r>
+        <w:rPr>
+          <w:rFonts w:ascii="Times New Roman" w:hAnsi="Times New Roman"/>
+          <w:color w:val="6666FF"/>
+        </w:rPr>
+        <w:t>.</w:t>
+      </w:r>
+      <w:r>
+        <w:rPr>
+          <w:rFonts w:ascii="Times New Roman" w:hAnsi="Times New Roman"/>
+          <w:color w:val="6666FF"/>
+        </w:rPr>
+        <w:t>j</w:t>
+      </w:r>
+      <w:r>
+        <w:rPr>
+          <w:rFonts w:ascii="Times New Roman" w:hAnsi="Times New Roman"/>
+          <w:color w:val="6666FF"/>
+        </w:rPr>
+        <w:t>ava</w:t>
+      </w:r>
+    </w:p>
+    <w:p>
+      <w:pPr>
+        <w:pStyle w:val="PlainText"/>
+        <w:numPr>
+          <w:ilvl w:val="1"/>
+          <w:numId w:val="1"/>
+        </w:numPr>
+        <w:rPr/>
+      </w:pPr>
+      <w:r>
+        <w:rPr>
+          <w:rFonts w:ascii="Times New Roman" w:hAnsi="Times New Roman"/>
+          <w:color w:val="6666FF"/>
+        </w:rPr>
+        <w:t xml:space="preserve">Functions/Lines: </w:t>
+      </w:r>
+    </w:p>
+    <w:p>
+      <w:pPr>
+        <w:pStyle w:val="Normal"/>
+        <w:numPr>
+          <w:ilvl w:val="2"/>
+          <w:numId w:val="1"/>
+        </w:numPr>
+        <w:rPr/>
+      </w:pPr>
+      <w:r>
+        <w:rPr>
+          <w:color w:val="6666FF"/>
+        </w:rPr>
+        <w:t>Predator</w:t>
+      </w:r>
+      <w:r>
+        <w:rPr>
+          <w:color w:val="6666FF"/>
+        </w:rPr>
+        <w:t xml:space="preserve">() - </w:t>
+      </w:r>
+      <w:r>
+        <w:rPr>
+          <w:color w:val="6666FF"/>
+        </w:rPr>
+        <w:t>434</w:t>
+      </w:r>
+    </w:p>
+    <w:p>
+      <w:pPr>
+        <w:pStyle w:val="Normal"/>
+        <w:numPr>
+          <w:ilvl w:val="2"/>
+          <w:numId w:val="1"/>
+        </w:numPr>
+        <w:rPr/>
+      </w:pPr>
+      <w:r>
+        <w:rPr>
+          <w:color w:val="6666FF"/>
+        </w:rPr>
+        <w:t>g</w:t>
+      </w:r>
+      <w:r>
+        <w:rPr>
+          <w:color w:val="6666FF"/>
+        </w:rPr>
+        <w:t>ive_birth() - 1015</w:t>
+      </w:r>
+    </w:p>
+    <w:p>
+      <w:pPr>
         <w:pStyle w:val="Normal"/>
         <w:ind w:left="720" w:hanging="360"/>
         <w:rPr/>
@@ -1566,16 +3099,171 @@
     <w:p>
       <w:pPr>
         <w:pStyle w:val="PlainText"/>
+        <w:numPr>
+          <w:ilvl w:val="0"/>
+          <w:numId w:val="1"/>
+        </w:numPr>
+        <w:rPr/>
+      </w:pPr>
+      <w:r>
+        <w:rPr>
+          <w:rFonts w:ascii="Times New Roman" w:hAnsi="Times New Roman"/>
+          <w:color w:val="6666FF"/>
+        </w:rPr>
+        <w:t xml:space="preserve">File: </w:t>
+      </w:r>
+      <w:r>
+        <w:rPr>
+          <w:rFonts w:ascii="Times New Roman" w:hAnsi="Times New Roman"/>
+          <w:color w:val="6666FF"/>
+        </w:rPr>
+        <w:t>ActorState</w:t>
+      </w:r>
+      <w:r>
+        <w:rPr>
+          <w:rFonts w:ascii="Times New Roman" w:hAnsi="Times New Roman"/>
+          <w:color w:val="6666FF"/>
+        </w:rPr>
+        <w:t>.</w:t>
+      </w:r>
+      <w:r>
+        <w:rPr>
+          <w:rFonts w:ascii="Times New Roman" w:hAnsi="Times New Roman"/>
+          <w:color w:val="6666FF"/>
+        </w:rPr>
+        <w:t>j</w:t>
+      </w:r>
+      <w:r>
+        <w:rPr>
+          <w:rFonts w:ascii="Times New Roman" w:hAnsi="Times New Roman"/>
+          <w:color w:val="6666FF"/>
+        </w:rPr>
+        <w:t>ava</w:t>
+      </w:r>
+    </w:p>
+    <w:p>
+      <w:pPr>
+        <w:pStyle w:val="PlainText"/>
+        <w:numPr>
+          <w:ilvl w:val="1"/>
+          <w:numId w:val="1"/>
+        </w:numPr>
+        <w:rPr/>
+      </w:pPr>
+      <w:r>
+        <w:rPr>
+          <w:rFonts w:ascii="Times New Roman" w:hAnsi="Times New Roman"/>
+          <w:color w:val="6666FF"/>
+        </w:rPr>
+        <w:t xml:space="preserve">Functions/Lines: </w:t>
+      </w:r>
+    </w:p>
+    <w:p>
+      <w:pPr>
+        <w:pStyle w:val="Normal"/>
+        <w:numPr>
+          <w:ilvl w:val="2"/>
+          <w:numId w:val="1"/>
+        </w:numPr>
+        <w:rPr/>
+      </w:pPr>
+      <w:r>
+        <w:rPr>
+          <w:color w:val="6666FF"/>
+        </w:rPr>
+        <w:t>ActorState_create() - 210, 221–249</w:t>
+      </w:r>
+    </w:p>
+    <w:p>
+      <w:pPr>
+        <w:pStyle w:val="PlainText"/>
         <w:ind w:left="720" w:hanging="360"/>
-        <w:rPr>
-          <w:rFonts w:ascii="Times New Roman" w:hAnsi="Times New Roman"/>
-        </w:rPr>
+        <w:rPr/>
       </w:pPr>
       <w:r>
         <w:rPr>
           <w:rFonts w:ascii="Times New Roman" w:hAnsi="Times New Roman"/>
         </w:rPr>
         <w:t>A predator will be defined in the data file with an X and Y coordinate (&lt;X_POS&gt; and &lt;Y_POS&gt;), an initial energy level &lt;P_ENERGY_LEVEL&gt; and a char array giving the genotype &lt;GENOTYPE&gt;.</w:t>
+      </w:r>
+    </w:p>
+    <w:p>
+      <w:pPr>
+        <w:pStyle w:val="PlainText"/>
+        <w:numPr>
+          <w:ilvl w:val="0"/>
+          <w:numId w:val="1"/>
+        </w:numPr>
+        <w:rPr/>
+      </w:pPr>
+      <w:r>
+        <w:rPr>
+          <w:rFonts w:ascii="Times New Roman" w:hAnsi="Times New Roman"/>
+          <w:color w:val="6666FF"/>
+        </w:rPr>
+        <w:t xml:space="preserve">File: </w:t>
+      </w:r>
+      <w:r>
+        <w:rPr>
+          <w:rFonts w:ascii="Times New Roman" w:hAnsi="Times New Roman"/>
+          <w:color w:val="6666FF"/>
+        </w:rPr>
+        <w:t>ActorState</w:t>
+      </w:r>
+      <w:r>
+        <w:rPr>
+          <w:rFonts w:ascii="Times New Roman" w:hAnsi="Times New Roman"/>
+          <w:color w:val="6666FF"/>
+        </w:rPr>
+        <w:t>.</w:t>
+      </w:r>
+      <w:r>
+        <w:rPr>
+          <w:rFonts w:ascii="Times New Roman" w:hAnsi="Times New Roman"/>
+          <w:color w:val="6666FF"/>
+        </w:rPr>
+        <w:t>j</w:t>
+      </w:r>
+      <w:r>
+        <w:rPr>
+          <w:rFonts w:ascii="Times New Roman" w:hAnsi="Times New Roman"/>
+          <w:color w:val="6666FF"/>
+        </w:rPr>
+        <w:t>ava</w:t>
+      </w:r>
+    </w:p>
+    <w:p>
+      <w:pPr>
+        <w:pStyle w:val="PlainText"/>
+        <w:numPr>
+          <w:ilvl w:val="1"/>
+          <w:numId w:val="1"/>
+        </w:numPr>
+        <w:rPr/>
+      </w:pPr>
+      <w:r>
+        <w:rPr>
+          <w:rFonts w:ascii="Times New Roman" w:hAnsi="Times New Roman"/>
+          <w:color w:val="6666FF"/>
+        </w:rPr>
+        <w:t xml:space="preserve">Functions/Lines: </w:t>
+      </w:r>
+    </w:p>
+    <w:p>
+      <w:pPr>
+        <w:pStyle w:val="PlainText"/>
+        <w:numPr>
+          <w:ilvl w:val="2"/>
+          <w:numId w:val="1"/>
+        </w:numPr>
+        <w:rPr/>
+      </w:pPr>
+      <w:r>
+        <w:rPr>
+          <w:rFonts w:ascii="Times New Roman" w:hAnsi="Times New Roman"/>
+          <w:color w:val="6666FF"/>
+        </w:rPr>
+        <w:t>ActorState_create() - 221–249</w:t>
       </w:r>
     </w:p>
     <w:p>
@@ -1630,8 +3318,8 @@
         </w:rPr>
         <w:t>An obstacle will be defined in the data file with an X and Y coordinate (&lt;X_POS&gt; and &lt;Y_POS&gt;), a diameter  &lt;O_DIAMETER&gt; and a height  &lt;O_HEIGHT</w:t>
       </w:r>
-      <w:bookmarkStart w:id="12" w:name="_GoBack"/>
-      <w:bookmarkEnd w:id="12"/>
+      <w:bookmarkStart w:id="9" w:name="_GoBack"/>
+      <w:bookmarkEnd w:id="9"/>
       <w:r>
         <w:rPr>
           <w:rFonts w:ascii="Times New Roman" w:hAnsi="Times New Roman"/>
@@ -1827,10 +3515,7 @@
       <w:lvlText w:val=""/>
       <w:lvlJc w:val="left"/>
       <w:pPr>
-        <w:tabs>
-          <w:tab w:val="num" w:pos="432"/>
-        </w:tabs>
-        <w:ind w:left="432" w:hanging="432"/>
+        <w:ind w:left="0" w:hanging="0"/>
       </w:pPr>
     </w:lvl>
     <w:lvl w:ilvl="1">
@@ -1840,10 +3525,7 @@
       <w:lvlText w:val=""/>
       <w:lvlJc w:val="left"/>
       <w:pPr>
-        <w:tabs>
-          <w:tab w:val="num" w:pos="576"/>
-        </w:tabs>
-        <w:ind w:left="576" w:hanging="576"/>
+        <w:ind w:left="0" w:hanging="0"/>
       </w:pPr>
     </w:lvl>
     <w:lvl w:ilvl="2">
@@ -1853,10 +3535,7 @@
       <w:lvlText w:val=""/>
       <w:lvlJc w:val="left"/>
       <w:pPr>
-        <w:tabs>
-          <w:tab w:val="num" w:pos="720"/>
-        </w:tabs>
-        <w:ind w:left="720" w:hanging="720"/>
+        <w:ind w:left="0" w:hanging="0"/>
       </w:pPr>
     </w:lvl>
     <w:lvl w:ilvl="3">
@@ -1866,10 +3545,7 @@
       <w:lvlText w:val=""/>
       <w:lvlJc w:val="left"/>
       <w:pPr>
-        <w:tabs>
-          <w:tab w:val="num" w:pos="864"/>
-        </w:tabs>
-        <w:ind w:left="864" w:hanging="864"/>
+        <w:ind w:left="0" w:hanging="0"/>
       </w:pPr>
     </w:lvl>
     <w:lvl w:ilvl="4">
@@ -1879,10 +3555,7 @@
       <w:lvlText w:val=""/>
       <w:lvlJc w:val="left"/>
       <w:pPr>
-        <w:tabs>
-          <w:tab w:val="num" w:pos="1008"/>
-        </w:tabs>
-        <w:ind w:left="1008" w:hanging="1008"/>
+        <w:ind w:left="0" w:hanging="0"/>
       </w:pPr>
     </w:lvl>
     <w:lvl w:ilvl="5">
@@ -1892,10 +3565,7 @@
       <w:lvlText w:val=""/>
       <w:lvlJc w:val="left"/>
       <w:pPr>
-        <w:tabs>
-          <w:tab w:val="num" w:pos="1152"/>
-        </w:tabs>
-        <w:ind w:left="1152" w:hanging="1152"/>
+        <w:ind w:left="0" w:hanging="0"/>
       </w:pPr>
     </w:lvl>
     <w:lvl w:ilvl="6">
@@ -1905,10 +3575,7 @@
       <w:lvlText w:val=""/>
       <w:lvlJc w:val="left"/>
       <w:pPr>
-        <w:tabs>
-          <w:tab w:val="num" w:pos="1296"/>
-        </w:tabs>
-        <w:ind w:left="1296" w:hanging="1296"/>
+        <w:ind w:left="0" w:hanging="0"/>
       </w:pPr>
     </w:lvl>
     <w:lvl w:ilvl="7">
@@ -1918,10 +3585,7 @@
       <w:lvlText w:val=""/>
       <w:lvlJc w:val="left"/>
       <w:pPr>
-        <w:tabs>
-          <w:tab w:val="num" w:pos="1440"/>
-        </w:tabs>
-        <w:ind w:left="1440" w:hanging="1440"/>
+        <w:ind w:left="0" w:hanging="0"/>
       </w:pPr>
     </w:lvl>
     <w:lvl w:ilvl="8">
@@ -1931,10 +3595,7 @@
       <w:lvlText w:val=""/>
       <w:lvlJc w:val="left"/>
       <w:pPr>
-        <w:tabs>
-          <w:tab w:val="num" w:pos="1584"/>
-        </w:tabs>
-        <w:ind w:left="1584" w:hanging="1584"/>
+        <w:ind w:left="0" w:hanging="0"/>
       </w:pPr>
     </w:lvl>
   </w:abstractNum>
@@ -2334,10 +3995,10 @@
     </w:pPr>
     <w:rPr>
       <w:rFonts w:ascii="Times New Roman" w:hAnsi="Times New Roman" w:eastAsia="ＭＳ 明朝" w:cs="Times New Roman" w:eastAsiaTheme="minorEastAsia"/>
-      <w:color w:val="auto"/>
+      <w:color w:val="00000A"/>
       <w:sz w:val="24"/>
       <w:szCs w:val="20"/>
-      <w:lang w:eastAsia="en-US" w:val="en-US" w:bidi="ar-SA"/>
+      <w:lang w:val="en-US" w:eastAsia="en-US" w:bidi="ar-SA"/>
     </w:rPr>
   </w:style>
   <w:style w:type="character" w:styleId="DefaultParagraphFont" w:default="1">
@@ -2368,6 +4029,78 @@
       <w:color w:val="6666FF"/>
     </w:rPr>
   </w:style>
+  <w:style w:type="character" w:styleId="ListLabel1">
+    <w:name w:val="ListLabel 1"/>
+    <w:qFormat/>
+    <w:rPr>
+      <w:rFonts w:cs="OpenSymbol"/>
+      <w:color w:val="6666FF"/>
+    </w:rPr>
+  </w:style>
+  <w:style w:type="character" w:styleId="ListLabel2">
+    <w:name w:val="ListLabel 2"/>
+    <w:qFormat/>
+    <w:rPr>
+      <w:rFonts w:cs="OpenSymbol"/>
+      <w:color w:val="6666FF"/>
+    </w:rPr>
+  </w:style>
+  <w:style w:type="character" w:styleId="ListLabel3">
+    <w:name w:val="ListLabel 3"/>
+    <w:qFormat/>
+    <w:rPr>
+      <w:rFonts w:cs="OpenSymbol"/>
+      <w:color w:val="6666FF"/>
+    </w:rPr>
+  </w:style>
+  <w:style w:type="character" w:styleId="ListLabel4">
+    <w:name w:val="ListLabel 4"/>
+    <w:qFormat/>
+    <w:rPr>
+      <w:rFonts w:cs="OpenSymbol"/>
+      <w:color w:val="6666FF"/>
+    </w:rPr>
+  </w:style>
+  <w:style w:type="character" w:styleId="ListLabel5">
+    <w:name w:val="ListLabel 5"/>
+    <w:qFormat/>
+    <w:rPr>
+      <w:rFonts w:cs="OpenSymbol"/>
+      <w:color w:val="6666FF"/>
+    </w:rPr>
+  </w:style>
+  <w:style w:type="character" w:styleId="ListLabel6">
+    <w:name w:val="ListLabel 6"/>
+    <w:qFormat/>
+    <w:rPr>
+      <w:rFonts w:cs="OpenSymbol"/>
+      <w:color w:val="6666FF"/>
+    </w:rPr>
+  </w:style>
+  <w:style w:type="character" w:styleId="ListLabel7">
+    <w:name w:val="ListLabel 7"/>
+    <w:qFormat/>
+    <w:rPr>
+      <w:rFonts w:cs="OpenSymbol"/>
+      <w:color w:val="6666FF"/>
+    </w:rPr>
+  </w:style>
+  <w:style w:type="character" w:styleId="ListLabel8">
+    <w:name w:val="ListLabel 8"/>
+    <w:qFormat/>
+    <w:rPr>
+      <w:rFonts w:cs="OpenSymbol"/>
+      <w:color w:val="6666FF"/>
+    </w:rPr>
+  </w:style>
+  <w:style w:type="character" w:styleId="ListLabel9">
+    <w:name w:val="ListLabel 9"/>
+    <w:qFormat/>
+    <w:rPr>
+      <w:rFonts w:cs="OpenSymbol"/>
+      <w:color w:val="6666FF"/>
+    </w:rPr>
+  </w:style>
   <w:style w:type="paragraph" w:styleId="Heading">
     <w:name w:val="Heading"/>
     <w:basedOn w:val="Normal"/>
@@ -2384,7 +4117,7 @@
     </w:rPr>
   </w:style>
   <w:style w:type="paragraph" w:styleId="TextBody">
-    <w:name w:val="Text Body"/>
+    <w:name w:val="Body Text"/>
     <w:basedOn w:val="Normal"/>
     <w:pPr>
       <w:spacing w:lineRule="auto" w:line="288" w:before="0" w:after="140"/>
@@ -2442,6 +4175,7 @@
     <w:uiPriority w:val="99"/>
     <w:semiHidden/>
     <w:unhideWhenUsed/>
+    <w:qFormat/>
   </w:style>
   <w:style w:type="table" w:default="1" w:styleId="TableNormal">
     <w:name w:val="Normal Table"/>

</xml_diff>